<commit_message>
Standards - Automation - 12/16/2025 - part 2
</commit_message>
<xml_diff>
--- a/6-Automation/Python/9-DocTextFormatter  - Ver 1.0 - id 13/DocTextFormatter - Code Source.docx
+++ b/6-Automation/Python/9-DocTextFormatter  - Ver 1.0 - id 13/DocTextFormatter - Code Source.docx
@@ -408,7 +408,14 @@
         <w:t>if unchecked mean applied text to only files inside folders</w:t>
       </w:r>
     </w:p>
-    <w:p/>
+    <w:p>
+      <w:r>
+        <w:t xml:space="preserve">- </w:t>
+      </w:r>
+      <w:r>
+        <w:t>add another button is text only which change text only without change other text style or font or size or color or highlight</w:t>
+      </w:r>
+    </w:p>
     <w:p/>
     <w:p/>
     <w:p/>
@@ -548,63 +555,140 @@
     </w:p>
     <w:p>
       <w:r>
+        <w:lastRenderedPageBreak/>
         <w:t>    "None": None,                # No highlight</w:t>
       </w:r>
     </w:p>
     <w:p>
       <w:r>
+        <w:t>    "Yellow": WD_COLOR_INDEX.YELLOW,</w:t>
+      </w:r>
+    </w:p>
+    <w:p>
+      <w:r>
+        <w:t>    "Bright Green": WD_COLOR_INDEX.BRIGHT_GREEN,</w:t>
+      </w:r>
+    </w:p>
+    <w:p>
+      <w:r>
+        <w:t>    "Red": WD_COLOR_INDEX.RED,</w:t>
+      </w:r>
+    </w:p>
+    <w:p>
+      <w:r>
+        <w:t>    "Blue": WD_COLOR_INDEX.BLUE,</w:t>
+      </w:r>
+    </w:p>
+    <w:p>
+      <w:r>
+        <w:t>    "Pink": WD_COLOR_INDEX.PINK,</w:t>
+      </w:r>
+    </w:p>
+    <w:p>
+      <w:r>
+        <w:t>    "Turquoise": WD_COLOR_INDEX.TURQUOISE,</w:t>
+      </w:r>
+    </w:p>
+    <w:p>
+      <w:r>
+        <w:t>    "Gray": WD_COLOR_INDEX.GRAY_25,</w:t>
+      </w:r>
+    </w:p>
+    <w:p>
+      <w:r>
+        <w:t>    "Dark Blue": WD_COLOR_INDEX.DARK_BLUE,</w:t>
+      </w:r>
+    </w:p>
+    <w:p>
+      <w:r>
+        <w:t>    "Dark Red": WD_COLOR_INDEX.DARK_RED,</w:t>
+      </w:r>
+    </w:p>
+    <w:p>
+      <w:r>
+        <w:t>    "Teal": WD_COLOR_INDEX.TEAL,</w:t>
+      </w:r>
+    </w:p>
+    <w:p>
+      <w:r>
+        <w:t>    "Violet": WD_COLOR_INDEX.VIOLET</w:t>
+      </w:r>
+    </w:p>
+    <w:p>
+      <w:r>
+        <w:t>}</w:t>
+      </w:r>
+    </w:p>
+    <w:p/>
+    <w:p>
+      <w:r>
+        <w:t># Color preview for GUI</w:t>
+      </w:r>
+    </w:p>
+    <w:p>
+      <w:r>
+        <w:t>PREVIEW_COLORS = {</w:t>
+      </w:r>
+    </w:p>
+    <w:p>
+      <w:r>
+        <w:t>    "None": "#ffffff",        # white for no highlight</w:t>
+      </w:r>
+    </w:p>
+    <w:p>
+      <w:r>
+        <w:t>    "Yellow": "#ffff00",</w:t>
+      </w:r>
+    </w:p>
+    <w:p>
+      <w:r>
+        <w:t>    "Bright Green": "#00ff00",</w:t>
+      </w:r>
+    </w:p>
+    <w:p>
+      <w:r>
+        <w:t>    "Red": "#ff0000",</w:t>
+      </w:r>
+    </w:p>
+    <w:p>
+      <w:r>
+        <w:t>    "Blue": "#0000ff",</w:t>
+      </w:r>
+    </w:p>
+    <w:p>
+      <w:r>
+        <w:t>    "Pink": "#ffc0cb",</w:t>
+      </w:r>
+    </w:p>
+    <w:p>
+      <w:r>
+        <w:t>    "Turquoise": "#40e0d0",</w:t>
+      </w:r>
+    </w:p>
+    <w:p>
+      <w:r>
+        <w:t>    "Gray": "#c0c0c0",</w:t>
+      </w:r>
+    </w:p>
+    <w:p>
+      <w:r>
+        <w:t>    "Dark Blue": "#00008b",</w:t>
+      </w:r>
+    </w:p>
+    <w:p>
+      <w:r>
+        <w:t>    "Dark Red": "#8b0000",</w:t>
+      </w:r>
+    </w:p>
+    <w:p>
+      <w:r>
         <w:lastRenderedPageBreak/>
-        <w:t>    "Yellow": WD_COLOR_INDEX.YELLOW,</w:t>
-      </w:r>
-    </w:p>
-    <w:p>
-      <w:r>
-        <w:t>    "Bright Green": WD_COLOR_INDEX.BRIGHT_GREEN,</w:t>
-      </w:r>
-    </w:p>
-    <w:p>
-      <w:r>
-        <w:t>    "Red": WD_COLOR_INDEX.RED,</w:t>
-      </w:r>
-    </w:p>
-    <w:p>
-      <w:r>
-        <w:t>    "Blue": WD_COLOR_INDEX.BLUE,</w:t>
-      </w:r>
-    </w:p>
-    <w:p>
-      <w:r>
-        <w:t>    "Pink": WD_COLOR_INDEX.PINK,</w:t>
-      </w:r>
-    </w:p>
-    <w:p>
-      <w:r>
-        <w:t>    "Turquoise": WD_COLOR_INDEX.TURQUOISE,</w:t>
-      </w:r>
-    </w:p>
-    <w:p>
-      <w:r>
-        <w:t>    "Gray": WD_COLOR_INDEX.GRAY_25,</w:t>
-      </w:r>
-    </w:p>
-    <w:p>
-      <w:r>
-        <w:t>    "Dark Blue": WD_COLOR_INDEX.DARK_BLUE,</w:t>
-      </w:r>
-    </w:p>
-    <w:p>
-      <w:r>
-        <w:t>    "Dark Red": WD_COLOR_INDEX.DARK_RED,</w:t>
-      </w:r>
-    </w:p>
-    <w:p>
-      <w:r>
-        <w:t>    "Teal": WD_COLOR_INDEX.TEAL,</w:t>
-      </w:r>
-    </w:p>
-    <w:p>
-      <w:r>
-        <w:t>    "Violet": WD_COLOR_INDEX.VIOLET</w:t>
+        <w:t>    "Teal": "#008080",</w:t>
+      </w:r>
+    </w:p>
+    <w:p>
+      <w:r>
+        <w:t>    "Violet": "#8a2be2"</w:t>
       </w:r>
     </w:p>
     <w:p>
@@ -612,81 +696,148 @@
         <w:t>}</w:t>
       </w:r>
     </w:p>
+    <w:p>
+      <w:r>
+        <w:br/>
+      </w:r>
+    </w:p>
+    <w:p>
+      <w:r>
+        <w:t>def browse_target():</w:t>
+      </w:r>
+    </w:p>
+    <w:p>
+      <w:r>
+        <w:t>    if file_or_folder.get() == "file":</w:t>
+      </w:r>
+    </w:p>
+    <w:p>
+      <w:r>
+        <w:t>        path = filedialog.askopenfilename(filetypes=[("Word Documents", "*.docx")])</w:t>
+      </w:r>
+    </w:p>
+    <w:p>
+      <w:r>
+        <w:t>    else:</w:t>
+      </w:r>
+    </w:p>
+    <w:p>
+      <w:r>
+        <w:t>        path = filedialog.askdirectory()</w:t>
+      </w:r>
+    </w:p>
+    <w:p>
+      <w:r>
+        <w:t>    file_path.set(path)</w:t>
+      </w:r>
+    </w:p>
     <w:p/>
     <w:p>
       <w:r>
-        <w:t># Color preview for GUI</w:t>
-      </w:r>
-    </w:p>
-    <w:p>
-      <w:r>
-        <w:t>PREVIEW_COLORS = {</w:t>
-      </w:r>
-    </w:p>
-    <w:p>
-      <w:r>
-        <w:t>    "None": "#ffffff",        # white for no highlight</w:t>
-      </w:r>
-    </w:p>
-    <w:p>
-      <w:r>
-        <w:t>    "Yellow": "#ffff00",</w:t>
-      </w:r>
-    </w:p>
-    <w:p>
-      <w:r>
-        <w:t>    "Bright Green": "#00ff00",</w:t>
-      </w:r>
-    </w:p>
-    <w:p>
-      <w:r>
-        <w:t>    "Red": "#ff0000",</w:t>
-      </w:r>
-    </w:p>
-    <w:p>
-      <w:r>
-        <w:t>    "Blue": "#0000ff",</w:t>
-      </w:r>
-    </w:p>
-    <w:p>
-      <w:r>
-        <w:t>    "Pink": "#ffc0cb",</w:t>
-      </w:r>
-    </w:p>
-    <w:p>
-      <w:r>
-        <w:t>    "Turquoise": "#40e0d0",</w:t>
-      </w:r>
-    </w:p>
-    <w:p>
-      <w:r>
-        <w:t>    "Gray": "#c0c0c0",</w:t>
-      </w:r>
-    </w:p>
-    <w:p>
-      <w:r>
-        <w:t>    "Dark Blue": "#00008b",</w:t>
-      </w:r>
-    </w:p>
-    <w:p>
-      <w:r>
-        <w:t>    "Dark Red": "#8b0000",</w:t>
-      </w:r>
-    </w:p>
-    <w:p>
-      <w:r>
-        <w:t>    "Teal": "#008080",</w:t>
+        <w:t>def paragraph_matches_filter(paragraph):</w:t>
+      </w:r>
+    </w:p>
+    <w:p>
+      <w:r>
+        <w:t>    filter_text = text_filter.get().strip()</w:t>
+      </w:r>
+    </w:p>
+    <w:p>
+      <w:r>
+        <w:t>    option = text_filter_option.get()</w:t>
+      </w:r>
+    </w:p>
+    <w:p>
+      <w:r>
+        <w:t>    use_regex = enable_regex.get()</w:t>
+      </w:r>
+    </w:p>
+    <w:p>
+      <w:r>
+        <w:t xml:space="preserve">    </w:t>
+      </w:r>
+    </w:p>
+    <w:p>
+      <w:r>
+        <w:t>    if not filter_text:</w:t>
+      </w:r>
+    </w:p>
+    <w:p>
+      <w:r>
+        <w:t>        return True  # no filter applied</w:t>
+      </w:r>
+    </w:p>
+    <w:p/>
+    <w:p>
+      <w:r>
+        <w:t>    match_found = False</w:t>
+      </w:r>
+    </w:p>
+    <w:p>
+      <w:r>
+        <w:t>    if use_regex:</w:t>
+      </w:r>
+    </w:p>
+    <w:p>
+      <w:r>
+        <w:t>        try:</w:t>
+      </w:r>
+    </w:p>
+    <w:p>
+      <w:r>
+        <w:t>            # re.IGNORECASE makes it case-insensitive</w:t>
+      </w:r>
+    </w:p>
+    <w:p>
+      <w:r>
+        <w:t>            pattern = re.compile(filter_text, re.IGNORECASE)</w:t>
+      </w:r>
+    </w:p>
+    <w:p>
+      <w:r>
+        <w:t>            match_found = bool(pattern.search(paragraph.text))</w:t>
       </w:r>
     </w:p>
     <w:p>
       <w:r>
         <w:lastRenderedPageBreak/>
-        <w:t>    "Violet": "#8a2be2"</w:t>
-      </w:r>
-    </w:p>
-    <w:p>
-      <w:r>
-        <w:t>}</w:t>
+        <w:t>        except re.error:</w:t>
+      </w:r>
+    </w:p>
+    <w:p>
+      <w:r>
+        <w:t>            match_found = False  # invalid regex -&gt; no match</w:t>
+      </w:r>
+    </w:p>
+    <w:p>
+      <w:r>
+        <w:t>    else:</w:t>
+      </w:r>
+    </w:p>
+    <w:p>
+      <w:r>
+        <w:t>        match_found = filter_text.lower() in paragraph.text.lower()  # exact text match, case-insensitive</w:t>
+      </w:r>
+    </w:p>
+    <w:p/>
+    <w:p>
+      <w:r>
+        <w:t>    if option == "Included":</w:t>
+      </w:r>
+    </w:p>
+    <w:p>
+      <w:r>
+        <w:t>        return match_found</w:t>
+      </w:r>
+    </w:p>
+    <w:p>
+      <w:r>
+        <w:t>    elif option == "Excluded":</w:t>
+      </w:r>
+    </w:p>
+    <w:p>
+      <w:r>
+        <w:t>        return not match_found</w:t>
       </w:r>
     </w:p>
     <w:p>
@@ -696,9 +847,969 @@
     </w:p>
     <w:p>
       <w:r>
-        <w:t>def browse_target():</w:t>
-      </w:r>
-    </w:p>
+        <w:t># Function to apply styles</w:t>
+      </w:r>
+    </w:p>
+    <w:p>
+      <w:r>
+        <w:t>def apply_text_style(file_path, font_name, font_size, bold, italic, underline, color,</w:t>
+      </w:r>
+    </w:p>
+    <w:p>
+      <w:r>
+        <w:t>                     include_headings, include_images, include_tables, option_choice, highlight):</w:t>
+      </w:r>
+    </w:p>
+    <w:p>
+      <w:r>
+        <w:t xml:space="preserve">    </w:t>
+      </w:r>
+    </w:p>
+    <w:p>
+      <w:r>
+        <w:t>    doc = Document(file_path)</w:t>
+      </w:r>
+    </w:p>
+    <w:p/>
+    <w:p>
+      <w:r>
+        <w:t>    # ---------------- Run Styling Function ----------------</w:t>
+      </w:r>
+    </w:p>
+    <w:p>
+      <w:r>
+        <w:t>    def style_run(run):</w:t>
+      </w:r>
+    </w:p>
+    <w:p>
+      <w:r>
+        <w:t>        run.font.name = font_name</w:t>
+      </w:r>
+    </w:p>
+    <w:p>
+      <w:r>
+        <w:t>        run._element.rPr.rFonts.set(qn('w:eastAsia'), font_name)</w:t>
+      </w:r>
+    </w:p>
+    <w:p>
+      <w:r>
+        <w:t>        run.font.size = Pt(font_size)</w:t>
+      </w:r>
+    </w:p>
+    <w:p>
+      <w:r>
+        <w:t>        run.font.bold = bold</w:t>
+      </w:r>
+    </w:p>
+    <w:p>
+      <w:r>
+        <w:t>        run.font.italic = italic</w:t>
+      </w:r>
+    </w:p>
+    <w:p>
+      <w:r>
+        <w:t>        run.font.underline = WD_UNDERLINE.SINGLE if underline else None</w:t>
+      </w:r>
+    </w:p>
+    <w:p>
+      <w:r>
+        <w:t>        run.font.color.rgb = RGBColor(*color)</w:t>
+      </w:r>
+    </w:p>
+    <w:p>
+      <w:r>
+        <w:lastRenderedPageBreak/>
+        <w:t>        # Apply highlight (None removes any previous highlight)</w:t>
+      </w:r>
+    </w:p>
+    <w:p>
+      <w:r>
+        <w:t>        run.font.highlight_color = highlight</w:t>
+      </w:r>
+    </w:p>
+    <w:p/>
+    <w:p>
+      <w:r>
+        <w:t>    # ---------------- Check if paragraph has an image ----------------</w:t>
+      </w:r>
+    </w:p>
+    <w:p>
+      <w:r>
+        <w:t>    def paragraph_has_image(paragraph):</w:t>
+      </w:r>
+    </w:p>
+    <w:p>
+      <w:r>
+        <w:t>        return bool(paragraph._element.xpath('.//pic:pic'))</w:t>
+      </w:r>
+    </w:p>
+    <w:p/>
+    <w:p>
+      <w:r>
+        <w:t>    # ---------------- Text Filter ----------------</w:t>
+      </w:r>
+    </w:p>
+    <w:p>
+      <w:r>
+        <w:t>    def paragraph_matches_filter(paragraph):</w:t>
+      </w:r>
+    </w:p>
+    <w:p>
+      <w:r>
+        <w:t>        filter_text_value = text_filter.get().strip()  # text from GUI entry</w:t>
+      </w:r>
+    </w:p>
+    <w:p>
+      <w:r>
+        <w:t>        filter_option = text_filter_option.get()       # Included / Excluded</w:t>
+      </w:r>
+    </w:p>
+    <w:p>
+      <w:r>
+        <w:t>        use_regex = enable_regex.get()                 # regex checkbox</w:t>
+      </w:r>
+    </w:p>
+    <w:p/>
+    <w:p>
+      <w:r>
+        <w:t>        if not filter_text_value:</w:t>
+      </w:r>
+    </w:p>
+    <w:p>
+      <w:r>
+        <w:t>            return True  # no filter, match all</w:t>
+      </w:r>
+    </w:p>
+    <w:p/>
+    <w:p>
+      <w:r>
+        <w:t>        match_found = False</w:t>
+      </w:r>
+    </w:p>
+    <w:p>
+      <w:r>
+        <w:t>        if use_regex:</w:t>
+      </w:r>
+    </w:p>
+    <w:p>
+      <w:r>
+        <w:t>            try:</w:t>
+      </w:r>
+    </w:p>
+    <w:p>
+      <w:r>
+        <w:t>                pattern = re.compile(filter_text_value, re.IGNORECASE)</w:t>
+      </w:r>
+    </w:p>
+    <w:p>
+      <w:r>
+        <w:t>                match_found = bool(pattern.search(paragraph.text))</w:t>
+      </w:r>
+    </w:p>
+    <w:p>
+      <w:r>
+        <w:t>            except re.error:</w:t>
+      </w:r>
+    </w:p>
+    <w:p>
+      <w:r>
+        <w:t>                match_found = False</w:t>
+      </w:r>
+    </w:p>
+    <w:p>
+      <w:r>
+        <w:t>        else:</w:t>
+      </w:r>
+    </w:p>
+    <w:p>
+      <w:r>
+        <w:t>            match_found = filter_text_value.lower() in paragraph.text.lower()</w:t>
+      </w:r>
+    </w:p>
+    <w:p/>
+    <w:p>
+      <w:r>
+        <w:lastRenderedPageBreak/>
+        <w:t>        if filter_option == "Included":</w:t>
+      </w:r>
+    </w:p>
+    <w:p>
+      <w:r>
+        <w:t>            return match_found</w:t>
+      </w:r>
+    </w:p>
+    <w:p>
+      <w:r>
+        <w:t>        elif filter_option == "Excluded":</w:t>
+      </w:r>
+    </w:p>
+    <w:p>
+      <w:r>
+        <w:t>            return not match_found</w:t>
+      </w:r>
+    </w:p>
+    <w:p/>
+    <w:p>
+      <w:r>
+        <w:t>    # ---------------- Apply Styles Based on Option ----------------</w:t>
+      </w:r>
+    </w:p>
+    <w:p>
+      <w:r>
+        <w:t>    if option_choice == "Headings Only":</w:t>
+      </w:r>
+    </w:p>
+    <w:p>
+      <w:r>
+        <w:t>        for paragraph in doc.paragraphs:</w:t>
+      </w:r>
+    </w:p>
+    <w:p>
+      <w:r>
+        <w:t>            if paragraph.style.name.startswith("Heading") and paragraph_matches_filter(paragraph):</w:t>
+      </w:r>
+    </w:p>
+    <w:p>
+      <w:r>
+        <w:t>                for run in paragraph.runs:</w:t>
+      </w:r>
+    </w:p>
+    <w:p>
+      <w:r>
+        <w:t>                    style_run(run)</w:t>
+      </w:r>
+    </w:p>
+    <w:p/>
+    <w:p>
+      <w:r>
+        <w:t>    elif option_choice == "Tables Only":</w:t>
+      </w:r>
+    </w:p>
+    <w:p>
+      <w:r>
+        <w:t>        for table in doc.tables:</w:t>
+      </w:r>
+    </w:p>
+    <w:p>
+      <w:r>
+        <w:t>            for row in table.rows:</w:t>
+      </w:r>
+    </w:p>
+    <w:p>
+      <w:r>
+        <w:t>                for cell in row.cells:</w:t>
+      </w:r>
+    </w:p>
+    <w:p>
+      <w:r>
+        <w:t>                    for paragraph in cell.paragraphs:</w:t>
+      </w:r>
+    </w:p>
+    <w:p>
+      <w:r>
+        <w:t>                        if paragraph_matches_filter(paragraph):</w:t>
+      </w:r>
+    </w:p>
+    <w:p>
+      <w:r>
+        <w:t>                            for run in paragraph.runs:</w:t>
+      </w:r>
+    </w:p>
+    <w:p>
+      <w:r>
+        <w:t>                                style_run(run)</w:t>
+      </w:r>
+    </w:p>
+    <w:p/>
+    <w:p>
+      <w:r>
+        <w:t>    elif option_choice == "Images Only":</w:t>
+      </w:r>
+    </w:p>
+    <w:p>
+      <w:r>
+        <w:t>        for paragraph in doc.paragraphs:</w:t>
+      </w:r>
+    </w:p>
+    <w:p>
+      <w:r>
+        <w:t>            if paragraph_has_image(paragraph) and paragraph_matches_filter(paragraph):</w:t>
+      </w:r>
+    </w:p>
+    <w:p>
+      <w:r>
+        <w:t>                for run in paragraph.runs:</w:t>
+      </w:r>
+    </w:p>
+    <w:p>
+      <w:r>
+        <w:t>                    style_run(run)</w:t>
+      </w:r>
+    </w:p>
+    <w:p>
+      <w:r>
+        <w:lastRenderedPageBreak/>
+        <w:t>        for table in doc.tables:</w:t>
+      </w:r>
+    </w:p>
+    <w:p>
+      <w:r>
+        <w:t>            for row in table.rows:</w:t>
+      </w:r>
+    </w:p>
+    <w:p>
+      <w:r>
+        <w:t>                for cell in row.cells:</w:t>
+      </w:r>
+    </w:p>
+    <w:p>
+      <w:r>
+        <w:t>                    for paragraph in cell.paragraphs:</w:t>
+      </w:r>
+    </w:p>
+    <w:p>
+      <w:r>
+        <w:t>                        if paragraph_has_image(paragraph) and paragraph_matches_filter(paragraph):</w:t>
+      </w:r>
+    </w:p>
+    <w:p>
+      <w:r>
+        <w:t>                            for run in paragraph.runs:</w:t>
+      </w:r>
+    </w:p>
+    <w:p>
+      <w:r>
+        <w:t>                                style_run(run)</w:t>
+      </w:r>
+    </w:p>
+    <w:p/>
+    <w:p>
+      <w:r>
+        <w:t>    elif option_choice == "Text Only":</w:t>
+      </w:r>
+    </w:p>
+    <w:p>
+      <w:r>
+        <w:t>        for paragraph in doc.paragraphs:</w:t>
+      </w:r>
+    </w:p>
+    <w:p>
+      <w:r>
+        <w:t>            if paragraph.style.name.startswith("Heading"):</w:t>
+      </w:r>
+    </w:p>
+    <w:p>
+      <w:r>
+        <w:t>                continue</w:t>
+      </w:r>
+    </w:p>
+    <w:p>
+      <w:r>
+        <w:t>            if paragraph_has_image(paragraph):</w:t>
+      </w:r>
+    </w:p>
+    <w:p>
+      <w:r>
+        <w:t>                continue</w:t>
+      </w:r>
+    </w:p>
+    <w:p>
+      <w:r>
+        <w:t>            in_table = any(paragraph in cell.paragraphs for table in doc.tables</w:t>
+      </w:r>
+    </w:p>
+    <w:p>
+      <w:r>
+        <w:t>                           for row in table.rows for cell in row.cells)</w:t>
+      </w:r>
+    </w:p>
+    <w:p>
+      <w:r>
+        <w:t>            if in_table:</w:t>
+      </w:r>
+    </w:p>
+    <w:p>
+      <w:r>
+        <w:t>                continue</w:t>
+      </w:r>
+    </w:p>
+    <w:p>
+      <w:r>
+        <w:t>            if paragraph_matches_filter(paragraph):</w:t>
+      </w:r>
+    </w:p>
+    <w:p>
+      <w:r>
+        <w:t>                for run in paragraph.runs:</w:t>
+      </w:r>
+    </w:p>
+    <w:p>
+      <w:r>
+        <w:t>                    style_run(run)</w:t>
+      </w:r>
+    </w:p>
+    <w:p/>
+    <w:p>
+      <w:r>
+        <w:t>    elif option_choice == "All":</w:t>
+      </w:r>
+    </w:p>
+    <w:p>
+      <w:r>
+        <w:t>        for paragraph in doc.paragraphs:</w:t>
+      </w:r>
+    </w:p>
+    <w:p>
+      <w:r>
+        <w:t>            if paragraph.style.name.startswith("Heading") and not include_headings.get():</w:t>
+      </w:r>
+    </w:p>
+    <w:p>
+      <w:r>
+        <w:t>                continue</w:t>
+      </w:r>
+    </w:p>
+    <w:p>
+      <w:r>
+        <w:lastRenderedPageBreak/>
+        <w:t>            if paragraph_has_image(paragraph) and not include_images.get():</w:t>
+      </w:r>
+    </w:p>
+    <w:p>
+      <w:r>
+        <w:t>                continue</w:t>
+      </w:r>
+    </w:p>
+    <w:p>
+      <w:r>
+        <w:t>            if paragraph_matches_filter(paragraph):</w:t>
+      </w:r>
+    </w:p>
+    <w:p>
+      <w:r>
+        <w:t>                for run in paragraph.runs:</w:t>
+      </w:r>
+    </w:p>
+    <w:p>
+      <w:r>
+        <w:t>                    style_run(run)</w:t>
+      </w:r>
+    </w:p>
+    <w:p>
+      <w:r>
+        <w:t>        if include_tables.get():</w:t>
+      </w:r>
+    </w:p>
+    <w:p>
+      <w:r>
+        <w:t>            for table in doc.tables:</w:t>
+      </w:r>
+    </w:p>
+    <w:p>
+      <w:r>
+        <w:t>                for row in table.rows:</w:t>
+      </w:r>
+    </w:p>
+    <w:p>
+      <w:r>
+        <w:t>                    for cell in row.cells:</w:t>
+      </w:r>
+    </w:p>
+    <w:p>
+      <w:r>
+        <w:t>                        for paragraph in cell.paragraphs:</w:t>
+      </w:r>
+    </w:p>
+    <w:p>
+      <w:r>
+        <w:t>                            if paragraph.style.name.startswith("Heading") and not include_headings.get():</w:t>
+      </w:r>
+    </w:p>
+    <w:p>
+      <w:r>
+        <w:t>                                continue</w:t>
+      </w:r>
+    </w:p>
+    <w:p>
+      <w:r>
+        <w:t>                            if paragraph_has_image(paragraph) and not include_images.get():</w:t>
+      </w:r>
+    </w:p>
+    <w:p>
+      <w:r>
+        <w:t>                                continue</w:t>
+      </w:r>
+    </w:p>
+    <w:p>
+      <w:r>
+        <w:t>                            if paragraph_matches_filter(paragraph):</w:t>
+      </w:r>
+    </w:p>
+    <w:p>
+      <w:r>
+        <w:t>                                for run in paragraph.runs:</w:t>
+      </w:r>
+    </w:p>
+    <w:p>
+      <w:r>
+        <w:t>                                    style_run(run)</w:t>
+      </w:r>
+    </w:p>
+    <w:p/>
+    <w:p>
+      <w:r>
+        <w:t>    # ---------------- Save ----------------</w:t>
+      </w:r>
+    </w:p>
+    <w:p>
+      <w:r>
+        <w:t>    doc.save(file_path)</w:t>
+      </w:r>
+    </w:p>
+    <w:p>
+      <w:r>
+        <w:t>    # messagebox.showinfo("Success", f"Styles applied to:\n{file_path}")</w:t>
+      </w:r>
+    </w:p>
+    <w:p/>
+    <w:p>
+      <w:r>
+        <w:t>def on_highlight_select(event=None):</w:t>
+      </w:r>
+    </w:p>
+    <w:p>
+      <w:r>
+        <w:t>    global highlight_color</w:t>
+      </w:r>
+    </w:p>
+    <w:p>
+      <w:r>
+        <w:t>    global PREVIEW_COLORS</w:t>
+      </w:r>
+    </w:p>
+    <w:p>
+      <w:r>
+        <w:t>    selected = highlight_var.get()</w:t>
+      </w:r>
+    </w:p>
+    <w:p>
+      <w:r>
+        <w:lastRenderedPageBreak/>
+        <w:t>    highlight_color = WORD_HIGHLIGHT_COLORS[selected]</w:t>
+      </w:r>
+    </w:p>
+    <w:p>
+      <w:r>
+        <w:t>    highlight_color_preview.config(bg=PREVIEW_COLORS[selected])</w:t>
+      </w:r>
+    </w:p>
+    <w:p>
+      <w:r>
+        <w:br/>
+      </w:r>
+      <w:r>
+        <w:br/>
+      </w:r>
+      <w:r>
+        <w:br/>
+      </w:r>
+    </w:p>
+    <w:p>
+      <w:r>
+        <w:t>    # Preview exact Word color</w:t>
+      </w:r>
+    </w:p>
+    <w:p>
+      <w:r>
+        <w:t>    PREVIEW_COLORS = {</w:t>
+      </w:r>
+    </w:p>
+    <w:p>
+      <w:r>
+        <w:t>        "Yellow": "#ffff00",</w:t>
+      </w:r>
+    </w:p>
+    <w:p>
+      <w:r>
+        <w:t>        "Bright Green": "#00ff00",</w:t>
+      </w:r>
+    </w:p>
+    <w:p>
+      <w:r>
+        <w:t>        "Red": "#ff0000",</w:t>
+      </w:r>
+    </w:p>
+    <w:p>
+      <w:r>
+        <w:t>        "Blue": "#0000ff",</w:t>
+      </w:r>
+    </w:p>
+    <w:p>
+      <w:r>
+        <w:t>        "Pink": "#ffc0cb",</w:t>
+      </w:r>
+    </w:p>
+    <w:p>
+      <w:r>
+        <w:t>        "Turquoise": "#40e0d0",</w:t>
+      </w:r>
+    </w:p>
+    <w:p>
+      <w:r>
+        <w:t>        "Gray": "#c0c0c0",</w:t>
+      </w:r>
+    </w:p>
+    <w:p>
+      <w:r>
+        <w:t>        "Dark Blue": "#00008b",</w:t>
+      </w:r>
+    </w:p>
+    <w:p>
+      <w:r>
+        <w:t>        "Dark Red": "#8b0000",</w:t>
+      </w:r>
+    </w:p>
+    <w:p>
+      <w:r>
+        <w:t>        "Teal": "#008080",</w:t>
+      </w:r>
+    </w:p>
+    <w:p>
+      <w:r>
+        <w:t>        "Violet": "#8a2be2"</w:t>
+      </w:r>
+    </w:p>
+    <w:p>
+      <w:r>
+        <w:t>    }</w:t>
+      </w:r>
+    </w:p>
+    <w:p/>
+    <w:p>
+      <w:r>
+        <w:t>    highlight_color_preview.config(bg=PREVIEW_COLORS[selected])</w:t>
+      </w:r>
+    </w:p>
+    <w:p/>
+    <w:p>
+      <w:r>
+        <w:t># GUI Setup</w:t>
+      </w:r>
+    </w:p>
+    <w:p>
+      <w:r>
+        <w:t>root = tk.Tk()</w:t>
+      </w:r>
+    </w:p>
+    <w:p>
+      <w:r>
+        <w:t>root.title("Word Text Styler")</w:t>
+      </w:r>
+    </w:p>
+    <w:p>
+      <w:r>
+        <w:t>root.geometry("480x700")</w:t>
+      </w:r>
+    </w:p>
+    <w:p/>
+    <w:p>
+      <w:r>
+        <w:t>file_path = tk.StringVar()</w:t>
+      </w:r>
+    </w:p>
+    <w:p>
+      <w:r>
+        <w:t>font_name = tk.StringVar(value="Calibri")</w:t>
+      </w:r>
+    </w:p>
+    <w:p>
+      <w:r>
+        <w:t>font_size = tk.IntVar(value=12)</w:t>
+      </w:r>
+    </w:p>
+    <w:p>
+      <w:r>
+        <w:t>bold = tk.BooleanVar()</w:t>
+      </w:r>
+    </w:p>
+    <w:p>
+      <w:r>
+        <w:t>italic = tk.BooleanVar()</w:t>
+      </w:r>
+    </w:p>
+    <w:p>
+      <w:r>
+        <w:t>underline = tk.BooleanVar()</w:t>
+      </w:r>
+    </w:p>
+    <w:p>
+      <w:r>
+        <w:t>include_headings = tk.BooleanVar(value=True)</w:t>
+      </w:r>
+    </w:p>
+    <w:p>
+      <w:r>
+        <w:t>include_images = tk.BooleanVar(value=True)</w:t>
+      </w:r>
+    </w:p>
+    <w:p>
+      <w:r>
+        <w:t>include_tables = tk.BooleanVar(value=True)</w:t>
+      </w:r>
+    </w:p>
+    <w:p>
+      <w:r>
+        <w:t>text_color = (0, 0, 0)</w:t>
+      </w:r>
+    </w:p>
+    <w:p>
+      <w:r>
+        <w:t>option_var = tk.StringVar(value="All")</w:t>
+      </w:r>
+    </w:p>
+    <w:p/>
+    <w:p>
+      <w:r>
+        <w:t>highlight_color = None</w:t>
+      </w:r>
+    </w:p>
+    <w:p>
+      <w:r>
+        <w:t>highlight_enabled = tk.BooleanVar(value=False)</w:t>
+      </w:r>
+    </w:p>
+    <w:p/>
+    <w:p>
+      <w:r>
+        <w:t>highlight_enabled = tk.BooleanVar(value=False)</w:t>
+      </w:r>
+    </w:p>
+    <w:p>
+      <w:r>
+        <w:t>highlight_var = tk.StringVar(value="Yellow")</w:t>
+      </w:r>
+    </w:p>
+    <w:p>
+      <w:r>
+        <w:t>highlight_color = WD_COLOR_INDEX.YELLOW</w:t>
+      </w:r>
+    </w:p>
+    <w:p/>
+    <w:p>
+      <w:r>
+        <w:t>text_filter = tk.StringVar()</w:t>
+      </w:r>
+    </w:p>
+    <w:p>
+      <w:r>
+        <w:t>text_filter_option = tk.StringVar(value="Included")</w:t>
+      </w:r>
+    </w:p>
+    <w:p/>
+    <w:p>
+      <w:r>
+        <w:t>enable_regex = tk.BooleanVar(value=False)  # default unchecked</w:t>
+      </w:r>
+    </w:p>
+    <w:p/>
+    <w:p>
+      <w:r>
+        <w:t>file_or_folder = tk.StringVar(value="file")  # default to file</w:t>
+      </w:r>
+    </w:p>
+    <w:p/>
+    <w:p>
+      <w:r>
+        <w:t>def update_checkboxes(*args):</w:t>
+      </w:r>
+    </w:p>
+    <w:p>
+      <w:r>
+        <w:t>    choice = option_var.get()</w:t>
+      </w:r>
+    </w:p>
+    <w:p>
+      <w:r>
+        <w:t>    if choice == "All":</w:t>
+      </w:r>
+    </w:p>
+    <w:p>
+      <w:r>
+        <w:t>        cb_headings.config(state="normal")</w:t>
+      </w:r>
+    </w:p>
+    <w:p>
+      <w:r>
+        <w:t>        cb_images.config(state="normal")</w:t>
+      </w:r>
+    </w:p>
+    <w:p>
+      <w:r>
+        <w:t>        cb_tables.config(state="normal")</w:t>
+      </w:r>
+    </w:p>
+    <w:p>
+      <w:r>
+        <w:t>    else:</w:t>
+      </w:r>
+    </w:p>
+    <w:p>
+      <w:r>
+        <w:t>        cb_headings.config(state="disabled")</w:t>
+      </w:r>
+    </w:p>
+    <w:p>
+      <w:r>
+        <w:t>        cb_images.config(state="disabled")</w:t>
+      </w:r>
+    </w:p>
+    <w:p>
+      <w:r>
+        <w:t>        cb_tables.config(state="disabled")</w:t>
+      </w:r>
+    </w:p>
+    <w:p/>
+    <w:p>
+      <w:r>
+        <w:t># GUI Functions</w:t>
+      </w:r>
+    </w:p>
+    <w:p>
+      <w:r>
+        <w:t>def browse_file():</w:t>
+      </w:r>
+    </w:p>
+    <w:p>
+      <w:r>
+        <w:t>    path = filedialog.askopenfilename(filetypes=[("Word Documents", "*.docx")])</w:t>
+      </w:r>
+    </w:p>
+    <w:p>
+      <w:r>
+        <w:t>    file_path.set(path)</w:t>
+      </w:r>
+    </w:p>
+    <w:p/>
+    <w:p>
+      <w:r>
+        <w:t>def choose_color():</w:t>
+      </w:r>
+    </w:p>
+    <w:p>
+      <w:r>
+        <w:t>    global text_color</w:t>
+      </w:r>
+    </w:p>
+    <w:p>
+      <w:r>
+        <w:t>    color_code = colorchooser.askcolor(title="Choose Text Color")</w:t>
+      </w:r>
+    </w:p>
+    <w:p>
+      <w:r>
+        <w:t>    if color_code[0]:</w:t>
+      </w:r>
+    </w:p>
+    <w:p>
+      <w:r>
+        <w:t>        text_color = tuple(int(c) for c in color_code[0])</w:t>
+      </w:r>
+    </w:p>
+    <w:p>
+      <w:r>
+        <w:t>        text_color_preview.config(bg=color_code[1])</w:t>
+      </w:r>
+    </w:p>
+    <w:p/>
+    <w:p>
+      <w:r>
+        <w:t>def choose_highlight():</w:t>
+      </w:r>
+    </w:p>
+    <w:p>
+      <w:r>
+        <w:t>    global highlight_color</w:t>
+      </w:r>
+    </w:p>
+    <w:p>
+      <w:r>
+        <w:lastRenderedPageBreak/>
+        <w:t>    color_code = colorchooser.askcolor(title="Choose Highlight Color")</w:t>
+      </w:r>
+    </w:p>
+    <w:p>
+      <w:r>
+        <w:t>    if color_code[0]:</w:t>
+      </w:r>
+    </w:p>
+    <w:p>
+      <w:r>
+        <w:t>        # Map approximate RGB to nearest WD_COLOR_INDEX</w:t>
+      </w:r>
+    </w:p>
+    <w:p>
+      <w:r>
+        <w:t>        # Limited predefined colors</w:t>
+      </w:r>
+    </w:p>
+    <w:p>
+      <w:r>
+        <w:t>        r, g, b = [int(c) for c in color_code[0]]</w:t>
+      </w:r>
+    </w:p>
+    <w:p>
+      <w:r>
+        <w:t>        # Simplified mapping for demo purposes</w:t>
+      </w:r>
+    </w:p>
+    <w:p>
+      <w:r>
+        <w:t>        highlight_color_preview.config(bg=color_code[1])</w:t>
+      </w:r>
+    </w:p>
+    <w:p>
+      <w:r>
+        <w:t>        highlight_color = WD_COLOR_INDEX.YELLOW  # Can be expanded for more colors</w:t>
+      </w:r>
+    </w:p>
+    <w:p>
+      <w:r>
+        <w:t xml:space="preserve">        </w:t>
+      </w:r>
+    </w:p>
+    <w:p/>
+    <w:p>
+      <w:r>
+        <w:t>def apply_styles():</w:t>
+      </w:r>
+    </w:p>
+    <w:p>
+      <w:r>
+        <w:t>    path = file_path.get()</w:t>
+      </w:r>
+    </w:p>
+    <w:p>
+      <w:r>
+        <w:t>    if not path:</w:t>
+      </w:r>
+    </w:p>
+    <w:p>
+      <w:r>
+        <w:t>        messagebox.showerror("Error", "Please select a file or folder")</w:t>
+      </w:r>
+    </w:p>
+    <w:p>
+      <w:r>
+        <w:t>        return</w:t>
+      </w:r>
+    </w:p>
+    <w:p/>
+    <w:p>
+      <w:r>
+        <w:t>    docx_files = []</w:t>
+      </w:r>
+    </w:p>
+    <w:p/>
     <w:p>
       <w:r>
         <w:t>    if file_or_folder.get() == "file":</w:t>
@@ -706,7 +1817,176 @@
     </w:p>
     <w:p>
       <w:r>
-        <w:t>        path = filedialog.askopenfilename(filetypes=[("Word Documents", "*.docx")])</w:t>
+        <w:t>        docx_files = [path]</w:t>
+      </w:r>
+    </w:p>
+    <w:p>
+      <w:r>
+        <w:t>    else:  # folder</w:t>
+      </w:r>
+    </w:p>
+    <w:p>
+      <w:r>
+        <w:t>        if include_subfolders.get():</w:t>
+      </w:r>
+    </w:p>
+    <w:p>
+      <w:r>
+        <w:t>            for root_dir, dirs, files in os.walk(path):</w:t>
+      </w:r>
+    </w:p>
+    <w:p>
+      <w:r>
+        <w:t>                for f in files:</w:t>
+      </w:r>
+    </w:p>
+    <w:p>
+      <w:r>
+        <w:t>                    if f.lower().endswith(".docx"):</w:t>
+      </w:r>
+    </w:p>
+    <w:p>
+      <w:r>
+        <w:t>                        docx_files.append(os.path.join(root_dir, f))</w:t>
+      </w:r>
+    </w:p>
+    <w:p>
+      <w:r>
+        <w:lastRenderedPageBreak/>
+        <w:t>        else:</w:t>
+      </w:r>
+    </w:p>
+    <w:p>
+      <w:r>
+        <w:t>            for f in os.listdir(path):</w:t>
+      </w:r>
+    </w:p>
+    <w:p>
+      <w:r>
+        <w:t>                full_path = os.path.join(path, f)</w:t>
+      </w:r>
+    </w:p>
+    <w:p>
+      <w:r>
+        <w:t>                if os.path.isfile(full_path) and f.lower().endswith(".docx"):</w:t>
+      </w:r>
+    </w:p>
+    <w:p>
+      <w:r>
+        <w:t>                    docx_files.append(full_path)</w:t>
+      </w:r>
+    </w:p>
+    <w:p/>
+    <w:p>
+      <w:r>
+        <w:t>    if not docx_files:</w:t>
+      </w:r>
+    </w:p>
+    <w:p>
+      <w:r>
+        <w:t>        messagebox.showinfo("Info", "No .docx files found.")</w:t>
+      </w:r>
+    </w:p>
+    <w:p>
+      <w:r>
+        <w:t>        return</w:t>
+      </w:r>
+    </w:p>
+    <w:p/>
+    <w:p>
+      <w:r>
+        <w:t>    # Apply styles to all files</w:t>
+      </w:r>
+    </w:p>
+    <w:p>
+      <w:r>
+        <w:t>    for file in docx_files:</w:t>
+      </w:r>
+    </w:p>
+    <w:p>
+      <w:r>
+        <w:t>        apply_text_style(</w:t>
+      </w:r>
+    </w:p>
+    <w:p>
+      <w:r>
+        <w:t>            file,</w:t>
+      </w:r>
+    </w:p>
+    <w:p>
+      <w:r>
+        <w:t>            font_name.get(),</w:t>
+      </w:r>
+    </w:p>
+    <w:p>
+      <w:r>
+        <w:t>            font_size.get(),</w:t>
+      </w:r>
+    </w:p>
+    <w:p>
+      <w:r>
+        <w:t>            bold.get(),</w:t>
+      </w:r>
+    </w:p>
+    <w:p>
+      <w:r>
+        <w:t>            italic.get(),</w:t>
+      </w:r>
+    </w:p>
+    <w:p>
+      <w:r>
+        <w:t>            underline.get(),</w:t>
+      </w:r>
+    </w:p>
+    <w:p>
+      <w:r>
+        <w:t>            text_color,</w:t>
+      </w:r>
+    </w:p>
+    <w:p>
+      <w:r>
+        <w:t>            include_headings,</w:t>
+      </w:r>
+    </w:p>
+    <w:p>
+      <w:r>
+        <w:t>            include_images,</w:t>
+      </w:r>
+    </w:p>
+    <w:p>
+      <w:r>
+        <w:t>            include_tables,</w:t>
+      </w:r>
+    </w:p>
+    <w:p>
+      <w:r>
+        <w:t>            option_var.get(),</w:t>
+      </w:r>
+    </w:p>
+    <w:p>
+      <w:r>
+        <w:t>            highlight_color</w:t>
+      </w:r>
+    </w:p>
+    <w:p>
+      <w:r>
+        <w:t>        )</w:t>
+      </w:r>
+    </w:p>
+    <w:p/>
+    <w:p>
+      <w:r>
+        <w:t>    # Show ONE success message after processing</w:t>
+      </w:r>
+    </w:p>
+    <w:p>
+      <w:r>
+        <w:t>    if file_or_folder.get() == "file":</w:t>
+      </w:r>
+    </w:p>
+    <w:p>
+      <w:r>
+        <w:t>        messagebox.showinfo("Success", f"Styles applied to:\n{docx_files[0]}")</w:t>
       </w:r>
     </w:p>
     <w:p>
@@ -716,427 +1996,320 @@
     </w:p>
     <w:p>
       <w:r>
-        <w:t>        path = filedialog.askdirectory()</w:t>
-      </w:r>
-    </w:p>
-    <w:p>
-      <w:r>
-        <w:t>    file_path.set(path)</w:t>
+        <w:t>        messagebox.showinfo(</w:t>
+      </w:r>
+    </w:p>
+    <w:p>
+      <w:r>
+        <w:t>            "Success",</w:t>
+      </w:r>
+    </w:p>
+    <w:p>
+      <w:r>
+        <w:t>            f"Styles applied to {len(docx_files)} file(s) in the folder:\n{path}"</w:t>
+      </w:r>
+    </w:p>
+    <w:p>
+      <w:r>
+        <w:t>        )</w:t>
       </w:r>
     </w:p>
     <w:p/>
     <w:p>
       <w:r>
-        <w:t>def paragraph_matches_filter(paragraph):</w:t>
-      </w:r>
-    </w:p>
-    <w:p>
-      <w:r>
-        <w:t>    filter_text = text_filter.get().strip()</w:t>
-      </w:r>
-    </w:p>
-    <w:p>
-      <w:r>
-        <w:t>    option = text_filter_option.get()</w:t>
-      </w:r>
-    </w:p>
-    <w:p>
-      <w:r>
-        <w:t>    use_regex = enable_regex.get()</w:t>
-      </w:r>
-    </w:p>
-    <w:p>
-      <w:r>
-        <w:t xml:space="preserve">    </w:t>
-      </w:r>
-    </w:p>
-    <w:p>
-      <w:r>
-        <w:t>    if not filter_text:</w:t>
-      </w:r>
-    </w:p>
-    <w:p>
-      <w:r>
-        <w:t>        return True  # no filter applied</w:t>
+        <w:t>def apply_text_only():</w:t>
+      </w:r>
+    </w:p>
+    <w:p>
+      <w:r>
+        <w:t>    path = file_path.get()</w:t>
+      </w:r>
+    </w:p>
+    <w:p>
+      <w:r>
+        <w:t>    if not path:</w:t>
+      </w:r>
+    </w:p>
+    <w:p>
+      <w:r>
+        <w:t>        messagebox.showerror("Error", "Please select a file or folder")</w:t>
+      </w:r>
+    </w:p>
+    <w:p>
+      <w:r>
+        <w:t>        return</w:t>
       </w:r>
     </w:p>
     <w:p/>
     <w:p>
       <w:r>
-        <w:t>    match_found = False</w:t>
-      </w:r>
-    </w:p>
-    <w:p>
-      <w:r>
-        <w:t>    if use_regex:</w:t>
-      </w:r>
-    </w:p>
-    <w:p>
-      <w:r>
-        <w:t>        try:</w:t>
-      </w:r>
-    </w:p>
-    <w:p>
-      <w:r>
-        <w:t>            # re.IGNORECASE makes it case-insensitive</w:t>
-      </w:r>
-    </w:p>
-    <w:p>
-      <w:r>
-        <w:t>            pattern = re.compile(filter_text, re.IGNORECASE)</w:t>
-      </w:r>
-    </w:p>
-    <w:p>
-      <w:r>
-        <w:t>            match_found = bool(pattern.search(paragraph.text))</w:t>
-      </w:r>
-    </w:p>
-    <w:p>
-      <w:r>
-        <w:t>        except re.error:</w:t>
+        <w:t>    docx_files = []</w:t>
+      </w:r>
+    </w:p>
+    <w:p/>
+    <w:p>
+      <w:r>
+        <w:t>    # Gather .docx files</w:t>
+      </w:r>
+    </w:p>
+    <w:p>
+      <w:r>
+        <w:t>    if file_or_folder.get() == "file":</w:t>
+      </w:r>
+    </w:p>
+    <w:p>
+      <w:r>
+        <w:t>        docx_files = [path]</w:t>
+      </w:r>
+    </w:p>
+    <w:p>
+      <w:r>
+        <w:t>    else:  # folder</w:t>
+      </w:r>
+    </w:p>
+    <w:p>
+      <w:r>
+        <w:t>        if include_subfolders.get():</w:t>
+      </w:r>
+    </w:p>
+    <w:p>
+      <w:r>
+        <w:t>            for root_dir, dirs, files in os.walk(path):</w:t>
+      </w:r>
+    </w:p>
+    <w:p>
+      <w:r>
+        <w:t>                for f in files:</w:t>
+      </w:r>
+    </w:p>
+    <w:p>
+      <w:r>
+        <w:t>                    if f.lower().endswith(".docx"):</w:t>
       </w:r>
     </w:p>
     <w:p>
       <w:r>
         <w:lastRenderedPageBreak/>
-        <w:t>            match_found = False  # invalid regex -&gt; no match</w:t>
-      </w:r>
-    </w:p>
-    <w:p>
-      <w:r>
-        <w:t>    else:</w:t>
-      </w:r>
-    </w:p>
-    <w:p>
-      <w:r>
-        <w:t>        match_found = filter_text.lower() in paragraph.text.lower()  # exact text match, case-insensitive</w:t>
+        <w:t>                        docx_files.append(os.path.join(root_dir, f))</w:t>
+      </w:r>
+    </w:p>
+    <w:p>
+      <w:r>
+        <w:t>        else:</w:t>
+      </w:r>
+    </w:p>
+    <w:p>
+      <w:r>
+        <w:t>            for f in os.listdir(path):</w:t>
+      </w:r>
+    </w:p>
+    <w:p>
+      <w:r>
+        <w:t>                full_path = os.path.join(path, f)</w:t>
+      </w:r>
+    </w:p>
+    <w:p>
+      <w:r>
+        <w:t>                if os.path.isfile(full_path) and f.lower().endswith(".docx"):</w:t>
+      </w:r>
+    </w:p>
+    <w:p>
+      <w:r>
+        <w:t>                    docx_files.append(full_path)</w:t>
       </w:r>
     </w:p>
     <w:p/>
     <w:p>
       <w:r>
-        <w:t>    if option == "Included":</w:t>
-      </w:r>
-    </w:p>
-    <w:p>
-      <w:r>
-        <w:t>        return match_found</w:t>
-      </w:r>
-    </w:p>
-    <w:p>
-      <w:r>
-        <w:t>    elif option == "Excluded":</w:t>
-      </w:r>
-    </w:p>
-    <w:p>
-      <w:r>
-        <w:t>        return not match_found</w:t>
-      </w:r>
-    </w:p>
-    <w:p>
-      <w:r>
-        <w:br/>
-      </w:r>
-    </w:p>
-    <w:p>
-      <w:r>
-        <w:t># Function to apply styles</w:t>
-      </w:r>
-    </w:p>
-    <w:p>
-      <w:r>
-        <w:t>def apply_text_style(file_path, font_name, font_size, bold, italic, underline, color,</w:t>
-      </w:r>
-    </w:p>
-    <w:p>
-      <w:r>
-        <w:t>                     include_headings, include_images, include_tables, option_choice, highlight):</w:t>
-      </w:r>
-    </w:p>
-    <w:p>
-      <w:r>
-        <w:t xml:space="preserve">    </w:t>
-      </w:r>
-    </w:p>
-    <w:p>
-      <w:r>
-        <w:t>    doc = Document(file_path)</w:t>
+        <w:t>    if not docx_files:</w:t>
+      </w:r>
+    </w:p>
+    <w:p>
+      <w:r>
+        <w:t>        messagebox.showinfo("Info", "No .docx files found.")</w:t>
+      </w:r>
+    </w:p>
+    <w:p>
+      <w:r>
+        <w:t>        return</w:t>
       </w:r>
     </w:p>
     <w:p/>
     <w:p>
       <w:r>
-        <w:t>    # ---------------- Run Styling Function ----------------</w:t>
-      </w:r>
-    </w:p>
-    <w:p>
-      <w:r>
-        <w:t>    def style_run(run):</w:t>
-      </w:r>
-    </w:p>
-    <w:p>
-      <w:r>
-        <w:t>        run.font.name = font_name</w:t>
-      </w:r>
-    </w:p>
-    <w:p>
-      <w:r>
-        <w:t>        run._element.rPr.rFonts.set(qn('w:eastAsia'), font_name)</w:t>
-      </w:r>
-    </w:p>
-    <w:p>
-      <w:r>
-        <w:t>        run.font.size = Pt(font_size)</w:t>
-      </w:r>
-    </w:p>
-    <w:p>
-      <w:r>
-        <w:t>        run.font.bold = bold</w:t>
-      </w:r>
-    </w:p>
-    <w:p>
-      <w:r>
-        <w:t>        run.font.italic = italic</w:t>
-      </w:r>
-    </w:p>
-    <w:p>
-      <w:r>
-        <w:t>        run.font.underline = WD_UNDERLINE.SINGLE if underline else None</w:t>
-      </w:r>
-    </w:p>
-    <w:p>
-      <w:r>
-        <w:t>        run.font.color.rgb = RGBColor(*color)</w:t>
-      </w:r>
-    </w:p>
-    <w:p>
-      <w:r>
-        <w:t>        # Apply highlight (None removes any previous highlight)</w:t>
+        <w:t>    # Process each file</w:t>
+      </w:r>
+    </w:p>
+    <w:p>
+      <w:r>
+        <w:t>    for file in docx_files:</w:t>
+      </w:r>
+    </w:p>
+    <w:p>
+      <w:r>
+        <w:t>        doc = Document(file)</w:t>
+      </w:r>
+    </w:p>
+    <w:p/>
+    <w:p>
+      <w:r>
+        <w:t>        # Function to check paragraph against filter</w:t>
+      </w:r>
+    </w:p>
+    <w:p>
+      <w:r>
+        <w:t>        def paragraph_matches_filter(paragraph):</w:t>
+      </w:r>
+    </w:p>
+    <w:p>
+      <w:r>
+        <w:t>            filter_text_value = text_filter.get().strip()</w:t>
+      </w:r>
+    </w:p>
+    <w:p>
+      <w:r>
+        <w:t>            filter_option = text_filter_option.get()       # Included / Excluded</w:t>
+      </w:r>
+    </w:p>
+    <w:p>
+      <w:r>
+        <w:t>            use_regex = enable_regex.get()                 # regex checkbox</w:t>
+      </w:r>
+    </w:p>
+    <w:p/>
+    <w:p>
+      <w:r>
+        <w:t>            if not filter_text_value:</w:t>
+      </w:r>
+    </w:p>
+    <w:p>
+      <w:r>
+        <w:t>                return True  # no filter, match all</w:t>
+      </w:r>
+    </w:p>
+    <w:p/>
+    <w:p>
+      <w:r>
+        <w:t>            match_found = False</w:t>
+      </w:r>
+    </w:p>
+    <w:p>
+      <w:r>
+        <w:t>            if use_regex:</w:t>
       </w:r>
     </w:p>
     <w:p>
       <w:r>
         <w:lastRenderedPageBreak/>
-        <w:t>        run.font.highlight_color = highlight</w:t>
+        <w:t>                try:</w:t>
+      </w:r>
+    </w:p>
+    <w:p>
+      <w:r>
+        <w:t>                    pattern = re.compile(filter_text_value, re.IGNORECASE)</w:t>
+      </w:r>
+    </w:p>
+    <w:p>
+      <w:r>
+        <w:t>                    match_found = bool(pattern.search(paragraph.text))</w:t>
+      </w:r>
+    </w:p>
+    <w:p>
+      <w:r>
+        <w:t>                except re.error:</w:t>
+      </w:r>
+    </w:p>
+    <w:p>
+      <w:r>
+        <w:t>                    match_found = False</w:t>
+      </w:r>
+    </w:p>
+    <w:p>
+      <w:r>
+        <w:t>            else:</w:t>
+      </w:r>
+    </w:p>
+    <w:p>
+      <w:r>
+        <w:t>                match_found = filter_text_value.lower() in paragraph.text.lower()</w:t>
       </w:r>
     </w:p>
     <w:p/>
     <w:p>
       <w:r>
-        <w:t>    # ---------------- Check if paragraph has an image ----------------</w:t>
-      </w:r>
-    </w:p>
-    <w:p>
-      <w:r>
-        <w:t>    def paragraph_has_image(paragraph):</w:t>
-      </w:r>
-    </w:p>
-    <w:p>
-      <w:r>
-        <w:t>        return bool(paragraph._element.xpath('.//pic:pic'))</w:t>
+        <w:t>            if filter_option == "Included":</w:t>
+      </w:r>
+    </w:p>
+    <w:p>
+      <w:r>
+        <w:t>                return match_found</w:t>
+      </w:r>
+    </w:p>
+    <w:p>
+      <w:r>
+        <w:t>            elif filter_option == "Excluded":</w:t>
+      </w:r>
+    </w:p>
+    <w:p>
+      <w:r>
+        <w:t>                return not match_found</w:t>
       </w:r>
     </w:p>
     <w:p/>
     <w:p>
       <w:r>
-        <w:t>    # ---------------- Text Filter ----------------</w:t>
-      </w:r>
-    </w:p>
-    <w:p>
-      <w:r>
-        <w:t>    def paragraph_matches_filter(paragraph):</w:t>
-      </w:r>
-    </w:p>
-    <w:p>
-      <w:r>
-        <w:t>        filter_text_value = text_filter.get().strip()  # text from GUI entry</w:t>
-      </w:r>
-    </w:p>
-    <w:p>
-      <w:r>
-        <w:t>        filter_option = text_filter_option.get()       # Included / Excluded</w:t>
-      </w:r>
-    </w:p>
-    <w:p>
-      <w:r>
-        <w:t>        use_regex = enable_regex.get()                 # regex checkbox</w:t>
+        <w:t>        # Apply text-only changes</w:t>
+      </w:r>
+    </w:p>
+    <w:p>
+      <w:r>
+        <w:t>        for paragraph in doc.paragraphs:</w:t>
+      </w:r>
+    </w:p>
+    <w:p>
+      <w:r>
+        <w:t>            if paragraph_matches_filter(paragraph):</w:t>
+      </w:r>
+    </w:p>
+    <w:p>
+      <w:r>
+        <w:t>                # ---------------- Optionally change font name ----------------</w:t>
+      </w:r>
+    </w:p>
+    <w:p>
+      <w:r>
+        <w:t>                for run in paragraph.runs:</w:t>
+      </w:r>
+    </w:p>
+    <w:p>
+      <w:r>
+        <w:t>                    # Update font name from GUI</w:t>
+      </w:r>
+    </w:p>
+    <w:p>
+      <w:r>
+        <w:t>                    run.font.name = font_name.get()</w:t>
+      </w:r>
+    </w:p>
+    <w:p>
+      <w:r>
+        <w:t>                    run._element.rPr.rFonts.set(qn('w:eastAsia'), font_name.get())</w:t>
+      </w:r>
+    </w:p>
+    <w:p>
+      <w:r>
+        <w:t>                    # DO NOT change size, bold, italic, underline, color, highlight</w:t>
+      </w:r>
+    </w:p>
+    <w:p>
+      <w:r>
+        <w:t>                    # Keep formatting intact</w:t>
       </w:r>
     </w:p>
     <w:p/>
     <w:p>
       <w:r>
-        <w:t>        if not filter_text_value:</w:t>
-      </w:r>
-    </w:p>
-    <w:p>
-      <w:r>
-        <w:t>            return True  # no filter, match all</w:t>
-      </w:r>
-    </w:p>
-    <w:p/>
-    <w:p>
-      <w:r>
-        <w:t>        match_found = False</w:t>
-      </w:r>
-    </w:p>
-    <w:p>
-      <w:r>
-        <w:t>        if use_regex:</w:t>
-      </w:r>
-    </w:p>
-    <w:p>
-      <w:r>
-        <w:t>            try:</w:t>
-      </w:r>
-    </w:p>
-    <w:p>
-      <w:r>
-        <w:t>                pattern = re.compile(filter_text_value, re.IGNORECASE)</w:t>
-      </w:r>
-    </w:p>
-    <w:p>
-      <w:r>
-        <w:t>                match_found = bool(pattern.search(paragraph.text))</w:t>
-      </w:r>
-    </w:p>
-    <w:p>
-      <w:r>
-        <w:t>            except re.error:</w:t>
-      </w:r>
-    </w:p>
-    <w:p>
-      <w:r>
-        <w:t>                match_found = False</w:t>
-      </w:r>
-    </w:p>
-    <w:p>
-      <w:r>
-        <w:t>        else:</w:t>
-      </w:r>
-    </w:p>
-    <w:p>
-      <w:r>
-        <w:t>            match_found = filter_text_value.lower() in paragraph.text.lower()</w:t>
-      </w:r>
-    </w:p>
-    <w:p/>
-    <w:p>
-      <w:r>
-        <w:t>        if filter_option == "Included":</w:t>
-      </w:r>
-    </w:p>
-    <w:p>
-      <w:r>
-        <w:lastRenderedPageBreak/>
-        <w:t>            return match_found</w:t>
-      </w:r>
-    </w:p>
-    <w:p>
-      <w:r>
-        <w:t>        elif filter_option == "Excluded":</w:t>
-      </w:r>
-    </w:p>
-    <w:p>
-      <w:r>
-        <w:t>            return not match_found</w:t>
-      </w:r>
-    </w:p>
-    <w:p/>
-    <w:p>
-      <w:r>
-        <w:t>    # ---------------- Apply Styles Based on Option ----------------</w:t>
-      </w:r>
-    </w:p>
-    <w:p>
-      <w:r>
-        <w:t>    if option_choice == "Headings Only":</w:t>
-      </w:r>
-    </w:p>
-    <w:p>
-      <w:r>
-        <w:t>        for paragraph in doc.paragraphs:</w:t>
-      </w:r>
-    </w:p>
-    <w:p>
-      <w:r>
-        <w:t>            if paragraph.style.name.startswith("Heading") and paragraph_matches_filter(paragraph):</w:t>
-      </w:r>
-    </w:p>
-    <w:p>
-      <w:r>
-        <w:t>                for run in paragraph.runs:</w:t>
-      </w:r>
-    </w:p>
-    <w:p>
-      <w:r>
-        <w:t>                    style_run(run)</w:t>
-      </w:r>
-    </w:p>
-    <w:p/>
-    <w:p>
-      <w:r>
-        <w:t>    elif option_choice == "Tables Only":</w:t>
-      </w:r>
-    </w:p>
-    <w:p>
-      <w:r>
-        <w:t>        for table in doc.tables:</w:t>
-      </w:r>
-    </w:p>
-    <w:p>
-      <w:r>
-        <w:t>            for row in table.rows:</w:t>
-      </w:r>
-    </w:p>
-    <w:p>
-      <w:r>
-        <w:t>                for cell in row.cells:</w:t>
-      </w:r>
-    </w:p>
-    <w:p>
-      <w:r>
-        <w:t>                    for paragraph in cell.paragraphs:</w:t>
-      </w:r>
-    </w:p>
-    <w:p>
-      <w:r>
-        <w:t>                        if paragraph_matches_filter(paragraph):</w:t>
-      </w:r>
-    </w:p>
-    <w:p>
-      <w:r>
-        <w:t>                            for run in paragraph.runs:</w:t>
-      </w:r>
-    </w:p>
-    <w:p>
-      <w:r>
-        <w:t>                                style_run(run)</w:t>
-      </w:r>
-    </w:p>
-    <w:p/>
-    <w:p>
-      <w:r>
-        <w:t>    elif option_choice == "Images Only":</w:t>
-      </w:r>
-    </w:p>
-    <w:p>
-      <w:r>
-        <w:t>        for paragraph in doc.paragraphs:</w:t>
-      </w:r>
-    </w:p>
-    <w:p>
-      <w:r>
-        <w:t>            if paragraph_has_image(paragraph) and paragraph_matches_filter(paragraph):</w:t>
-      </w:r>
-    </w:p>
-    <w:p>
-      <w:r>
-        <w:t>                for run in paragraph.runs:</w:t>
-      </w:r>
-    </w:p>
-    <w:p>
-      <w:r>
-        <w:t>                    style_run(run)</w:t>
+        <w:t>        # Also process tables if needed</w:t>
       </w:r>
     </w:p>
     <w:p>
@@ -1162,7 +2335,7 @@
     </w:p>
     <w:p>
       <w:r>
-        <w:t>                        if paragraph_has_image(paragraph) and paragraph_matches_filter(paragraph):</w:t>
+        <w:t>                        if paragraph_matches_filter(paragraph):</w:t>
       </w:r>
     </w:p>
     <w:p>
@@ -1172,1335 +2345,560 @@
     </w:p>
     <w:p>
       <w:r>
-        <w:t>                                style_run(run)</w:t>
+        <w:t>                                run.font.name = font_name.get()</w:t>
+      </w:r>
+    </w:p>
+    <w:p>
+      <w:r>
+        <w:t>                                run._element.rPr.rFonts.set(qn('w:eastAsia'), font_name.get())</w:t>
       </w:r>
     </w:p>
     <w:p/>
     <w:p>
       <w:r>
-        <w:t>    elif option_choice == "Text Only":</w:t>
-      </w:r>
-    </w:p>
-    <w:p>
-      <w:r>
-        <w:t>        for paragraph in doc.paragraphs:</w:t>
-      </w:r>
-    </w:p>
-    <w:p>
-      <w:r>
-        <w:t>            if paragraph.style.name.startswith("Heading"):</w:t>
-      </w:r>
-    </w:p>
-    <w:p>
-      <w:r>
-        <w:t>                continue</w:t>
-      </w:r>
-    </w:p>
-    <w:p>
-      <w:r>
-        <w:t>            if paragraph_has_image(paragraph):</w:t>
-      </w:r>
-    </w:p>
-    <w:p>
-      <w:r>
-        <w:t>                continue</w:t>
-      </w:r>
-    </w:p>
-    <w:p>
-      <w:r>
-        <w:t>            in_table = any(paragraph in cell.paragraphs for table in doc.tables</w:t>
-      </w:r>
-    </w:p>
-    <w:p>
-      <w:r>
-        <w:t>                           for row in table.rows for cell in row.cells)</w:t>
-      </w:r>
-    </w:p>
-    <w:p>
-      <w:r>
-        <w:t>            if in_table:</w:t>
-      </w:r>
-    </w:p>
-    <w:p>
-      <w:r>
-        <w:t>                continue</w:t>
-      </w:r>
-    </w:p>
-    <w:p>
-      <w:r>
-        <w:t>            if paragraph_matches_filter(paragraph):</w:t>
-      </w:r>
-    </w:p>
-    <w:p>
-      <w:r>
-        <w:t>                for run in paragraph.runs:</w:t>
-      </w:r>
-    </w:p>
-    <w:p>
-      <w:r>
-        <w:t>                    style_run(run)</w:t>
+        <w:t>        # Save file</w:t>
+      </w:r>
+    </w:p>
+    <w:p>
+      <w:r>
+        <w:t>        doc.save(file)</w:t>
       </w:r>
     </w:p>
     <w:p/>
     <w:p>
       <w:r>
-        <w:t>    elif option_choice == "All":</w:t>
-      </w:r>
-    </w:p>
-    <w:p>
-      <w:r>
-        <w:t>        for paragraph in doc.paragraphs:</w:t>
-      </w:r>
-    </w:p>
-    <w:p>
-      <w:r>
-        <w:t>            if paragraph.style.name.startswith("Heading") and not include_headings.get():</w:t>
-      </w:r>
-    </w:p>
-    <w:p>
-      <w:r>
-        <w:t>                continue</w:t>
-      </w:r>
-    </w:p>
-    <w:p>
-      <w:r>
-        <w:t>            if paragraph_has_image(paragraph) and not include_images.get():</w:t>
+        <w:t>    # Show one success message</w:t>
+      </w:r>
+    </w:p>
+    <w:p>
+      <w:r>
+        <w:t>    if file_or_folder.get() == "file":</w:t>
+      </w:r>
+    </w:p>
+    <w:p>
+      <w:r>
+        <w:t>        messagebox.showinfo("Success", f"Text-only changes applied to:\n{docx_files[0]}")</w:t>
+      </w:r>
+    </w:p>
+    <w:p>
+      <w:r>
+        <w:t>    else:</w:t>
+      </w:r>
+    </w:p>
+    <w:p>
+      <w:r>
+        <w:t>        messagebox.showinfo(</w:t>
+      </w:r>
+    </w:p>
+    <w:p>
+      <w:r>
+        <w:t>            "Success",</w:t>
+      </w:r>
+    </w:p>
+    <w:p>
+      <w:r>
+        <w:t>            f"Text-only changes applied to {len(docx_files)} file(s) in folder:\n{path}"</w:t>
+      </w:r>
+    </w:p>
+    <w:p>
+      <w:r>
+        <w:t>        )</w:t>
+      </w:r>
+    </w:p>
+    <w:p/>
+    <w:p>
+      <w:r>
+        <w:t># ================= GUI WIDGETS =================</w:t>
+      </w:r>
+    </w:p>
+    <w:p/>
+    <w:p>
+      <w:r>
+        <w:t># ================= File/Folder Selection =================</w:t>
+      </w:r>
+    </w:p>
+    <w:p>
+      <w:r>
+        <w:t>tk.Label(root, text="Select Target:").pack(pady=5)</w:t>
+      </w:r>
+    </w:p>
+    <w:p/>
+    <w:p>
+      <w:r>
+        <w:t># Radio buttons to select File or Folder</w:t>
       </w:r>
     </w:p>
     <w:p>
       <w:r>
         <w:lastRenderedPageBreak/>
-        <w:t>                continue</w:t>
-      </w:r>
-    </w:p>
-    <w:p>
-      <w:r>
-        <w:t>            if paragraph_matches_filter(paragraph):</w:t>
-      </w:r>
-    </w:p>
-    <w:p>
-      <w:r>
-        <w:t>                for run in paragraph.runs:</w:t>
-      </w:r>
-    </w:p>
-    <w:p>
-      <w:r>
-        <w:t>                    style_run(run)</w:t>
-      </w:r>
-    </w:p>
-    <w:p>
-      <w:r>
-        <w:t>        if include_tables.get():</w:t>
-      </w:r>
-    </w:p>
-    <w:p>
-      <w:r>
-        <w:t>            for table in doc.tables:</w:t>
-      </w:r>
-    </w:p>
-    <w:p>
-      <w:r>
-        <w:t>                for row in table.rows:</w:t>
-      </w:r>
-    </w:p>
-    <w:p>
-      <w:r>
-        <w:t>                    for cell in row.cells:</w:t>
-      </w:r>
-    </w:p>
-    <w:p>
-      <w:r>
-        <w:t>                        for paragraph in cell.paragraphs:</w:t>
-      </w:r>
-    </w:p>
-    <w:p>
-      <w:r>
-        <w:t>                            if paragraph.style.name.startswith("Heading") and not include_headings.get():</w:t>
-      </w:r>
-    </w:p>
-    <w:p>
-      <w:r>
-        <w:t>                                continue</w:t>
-      </w:r>
-    </w:p>
-    <w:p>
-      <w:r>
-        <w:t>                            if paragraph_has_image(paragraph) and not include_images.get():</w:t>
-      </w:r>
-    </w:p>
-    <w:p>
-      <w:r>
-        <w:t>                                continue</w:t>
-      </w:r>
-    </w:p>
-    <w:p>
-      <w:r>
-        <w:t>                            if paragraph_matches_filter(paragraph):</w:t>
-      </w:r>
-    </w:p>
-    <w:p>
-      <w:r>
-        <w:t>                                for run in paragraph.runs:</w:t>
-      </w:r>
-    </w:p>
-    <w:p>
-      <w:r>
-        <w:t>                                    style_run(run)</w:t>
+        <w:t>file_or_folder = tk.StringVar(value="file")  # default to file</w:t>
       </w:r>
     </w:p>
     <w:p/>
     <w:p>
       <w:r>
-        <w:t>    # ---------------- Save ----------------</w:t>
-      </w:r>
-    </w:p>
-    <w:p>
-      <w:r>
-        <w:t>    doc.save(file_path)</w:t>
-      </w:r>
-    </w:p>
-    <w:p>
-      <w:r>
-        <w:t>    # messagebox.showinfo("Success", f"Styles applied to:\n{file_path}")</w:t>
+        <w:t>tk.Radiobutton(root, text="File", variable=file_or_folder, value="file", command=lambda: update_subfolder_state()).pack()</w:t>
+      </w:r>
+    </w:p>
+    <w:p>
+      <w:r>
+        <w:t>tk.Radiobutton(root, text="Folder", variable=file_or_folder, value="folder", command=lambda: update_subfolder_state()).pack()</w:t>
       </w:r>
     </w:p>
     <w:p/>
     <w:p>
       <w:r>
-        <w:t>def on_highlight_select(event=None):</w:t>
-      </w:r>
-    </w:p>
-    <w:p>
-      <w:r>
-        <w:t>    global highlight_color</w:t>
-      </w:r>
-    </w:p>
-    <w:p>
-      <w:r>
-        <w:t>    global PREVIEW_COLORS</w:t>
-      </w:r>
-    </w:p>
-    <w:p>
-      <w:r>
-        <w:t>    selected = highlight_var.get()</w:t>
-      </w:r>
-    </w:p>
-    <w:p>
-      <w:r>
-        <w:t>    highlight_color = WORD_HIGHLIGHT_COLORS[selected]</w:t>
+        <w:t># Entry and Browse button</w:t>
+      </w:r>
+    </w:p>
+    <w:p>
+      <w:r>
+        <w:t>tk.Entry(root, textvariable=file_path, width=45).pack(pady=5)</w:t>
+      </w:r>
+    </w:p>
+    <w:p>
+      <w:r>
+        <w:t>tk.Button(root, text="Browse", command=lambda: browse_target()).pack(pady=5)</w:t>
+      </w:r>
+    </w:p>
+    <w:p/>
+    <w:p>
+      <w:r>
+        <w:t># Subfolders checkbox</w:t>
+      </w:r>
+    </w:p>
+    <w:p>
+      <w:r>
+        <w:t>include_subfolders = tk.BooleanVar(value=False)</w:t>
+      </w:r>
+    </w:p>
+    <w:p>
+      <w:r>
+        <w:t>cb_subfolders = tk.Checkbutton(root, text="Include Subfolders", variable=include_subfolders)</w:t>
+      </w:r>
+    </w:p>
+    <w:p>
+      <w:r>
+        <w:t>cb_subfolders.pack(pady=5)</w:t>
+      </w:r>
+    </w:p>
+    <w:p/>
+    <w:p>
+      <w:r>
+        <w:t># Function to enable/disable subfolders checkbox</w:t>
+      </w:r>
+    </w:p>
+    <w:p>
+      <w:r>
+        <w:t>def update_subfolder_state():</w:t>
+      </w:r>
+    </w:p>
+    <w:p>
+      <w:r>
+        <w:t>    if file_or_folder.get() == "file":</w:t>
+      </w:r>
+    </w:p>
+    <w:p>
+      <w:r>
+        <w:t>        cb_subfolders.config(state="disabled")</w:t>
+      </w:r>
+    </w:p>
+    <w:p>
+      <w:r>
+        <w:t>    else:</w:t>
+      </w:r>
+    </w:p>
+    <w:p>
+      <w:r>
+        <w:t>        cb_subfolders.config(state="normal")</w:t>
+      </w:r>
+    </w:p>
+    <w:p/>
+    <w:p>
+      <w:r>
+        <w:t>update_subfolder_state()  # initialize checkbox state</w:t>
+      </w:r>
+    </w:p>
+    <w:p/>
+    <w:p>
+      <w:r>
+        <w:t># ================= Font Selection =================</w:t>
+      </w:r>
+    </w:p>
+    <w:p>
+      <w:r>
+        <w:t>tk.Label(root, text="Font Name:").pack()</w:t>
       </w:r>
     </w:p>
     <w:p>
       <w:r>
         <w:lastRenderedPageBreak/>
-        <w:t>    highlight_color_preview.config(bg=PREVIEW_COLORS[selected])</w:t>
-      </w:r>
-    </w:p>
-    <w:p>
-      <w:r>
-        <w:br/>
-      </w:r>
-      <w:r>
-        <w:br/>
-      </w:r>
-      <w:r>
-        <w:br/>
-      </w:r>
-    </w:p>
-    <w:p>
-      <w:r>
-        <w:t>    # Preview exact Word color</w:t>
-      </w:r>
-    </w:p>
-    <w:p>
-      <w:r>
-        <w:t>    PREVIEW_COLORS = {</w:t>
-      </w:r>
-    </w:p>
-    <w:p>
-      <w:r>
-        <w:t>        "Yellow": "#ffff00",</w:t>
-      </w:r>
-    </w:p>
-    <w:p>
-      <w:r>
-        <w:t>        "Bright Green": "#00ff00",</w:t>
-      </w:r>
-    </w:p>
-    <w:p>
-      <w:r>
-        <w:t>        "Red": "#ff0000",</w:t>
-      </w:r>
-    </w:p>
-    <w:p>
-      <w:r>
-        <w:t>        "Blue": "#0000ff",</w:t>
-      </w:r>
-    </w:p>
-    <w:p>
-      <w:r>
-        <w:t>        "Pink": "#ffc0cb",</w:t>
-      </w:r>
-    </w:p>
-    <w:p>
-      <w:r>
-        <w:t>        "Turquoise": "#40e0d0",</w:t>
-      </w:r>
-    </w:p>
-    <w:p>
-      <w:r>
-        <w:t>        "Gray": "#c0c0c0",</w:t>
-      </w:r>
-    </w:p>
-    <w:p>
-      <w:r>
-        <w:t>        "Dark Blue": "#00008b",</w:t>
-      </w:r>
-    </w:p>
-    <w:p>
-      <w:r>
-        <w:t>        "Dark Red": "#8b0000",</w:t>
-      </w:r>
-    </w:p>
-    <w:p>
-      <w:r>
-        <w:t>        "Teal": "#008080",</w:t>
-      </w:r>
-    </w:p>
-    <w:p>
-      <w:r>
-        <w:t>        "Violet": "#8a2be2"</w:t>
-      </w:r>
-    </w:p>
-    <w:p>
-      <w:r>
-        <w:t>    }</w:t>
+        <w:t>common_fonts = [</w:t>
+      </w:r>
+    </w:p>
+    <w:p>
+      <w:r>
+        <w:t>    "Arial", "Calibri", "Times New Roman", "Verdana", "Tahoma",</w:t>
+      </w:r>
+    </w:p>
+    <w:p>
+      <w:r>
+        <w:t>    "Courier New", "Georgia", "Trebuchet MS", "Impact", "Comic Sans MS"</w:t>
+      </w:r>
+    </w:p>
+    <w:p>
+      <w:r>
+        <w:t>]</w:t>
+      </w:r>
+    </w:p>
+    <w:p>
+      <w:r>
+        <w:t>font_combobox = ttk.Combobox(root, textvariable=font_name, values=common_fonts)</w:t>
+      </w:r>
+    </w:p>
+    <w:p>
+      <w:r>
+        <w:t>font_combobox.pack(pady=5)</w:t>
+      </w:r>
+    </w:p>
+    <w:p>
+      <w:r>
+        <w:t>font_combobox['state'] = 'normal'</w:t>
       </w:r>
     </w:p>
     <w:p/>
     <w:p>
       <w:r>
-        <w:t>    highlight_color_preview.config(bg=PREVIEW_COLORS[selected])</w:t>
+        <w:t>tk.Label(root, text="Font Size:").pack()</w:t>
+      </w:r>
+    </w:p>
+    <w:p>
+      <w:r>
+        <w:t>common_sizes = [8, 9, 10, 11, 12, 14, 16, 18, 20, 22, 24, 26, 28, 36, 48, 72]</w:t>
+      </w:r>
+    </w:p>
+    <w:p>
+      <w:r>
+        <w:t>size_combobox = ttk.Combobox(root, textvariable=font_size, values=common_sizes)</w:t>
+      </w:r>
+    </w:p>
+    <w:p>
+      <w:r>
+        <w:t>size_combobox.pack(pady=5)</w:t>
+      </w:r>
+    </w:p>
+    <w:p>
+      <w:r>
+        <w:t>size_combobox['state'] = 'normal'</w:t>
       </w:r>
     </w:p>
     <w:p/>
     <w:p>
       <w:r>
-        <w:t># GUI Setup</w:t>
-      </w:r>
-    </w:p>
-    <w:p>
-      <w:r>
-        <w:t>root = tk.Tk()</w:t>
-      </w:r>
-    </w:p>
-    <w:p>
-      <w:r>
-        <w:t>root.title("Word Text Styler")</w:t>
-      </w:r>
-    </w:p>
-    <w:p>
-      <w:r>
-        <w:t>root.geometry("480x700")</w:t>
+        <w:t># ================= Formatting =================</w:t>
+      </w:r>
+    </w:p>
+    <w:p>
+      <w:r>
+        <w:t>tk.Checkbutton(root, text="Bold", variable=bold).pack()</w:t>
+      </w:r>
+    </w:p>
+    <w:p>
+      <w:r>
+        <w:t>tk.Checkbutton(root, text="Italic", variable=italic).pack()</w:t>
+      </w:r>
+    </w:p>
+    <w:p>
+      <w:r>
+        <w:t>tk.Checkbutton(root, text="Underline", variable=underline).pack()</w:t>
       </w:r>
     </w:p>
     <w:p/>
     <w:p>
       <w:r>
+        <w:t># ================= Apply Options =================</w:t>
+      </w:r>
+    </w:p>
+    <w:p>
+      <w:r>
+        <w:t>tk.Label(root, text="Apply Options:").pack(pady=5)</w:t>
+      </w:r>
+    </w:p>
+    <w:p>
+      <w:r>
+        <w:t>option_menu = ttk.Combobox(</w:t>
+      </w:r>
+    </w:p>
+    <w:p>
+      <w:r>
+        <w:t>    root,</w:t>
+      </w:r>
+    </w:p>
+    <w:p>
+      <w:r>
+        <w:t>    textvariable=option_var,</w:t>
+      </w:r>
+    </w:p>
+    <w:p>
+      <w:r>
+        <w:t>    values=["All", "Headings Only", "Tables Only", "Images Only", "Text Only"]</w:t>
+      </w:r>
+    </w:p>
+    <w:p>
+      <w:r>
+        <w:t>)</w:t>
+      </w:r>
+    </w:p>
+    <w:p>
+      <w:r>
         <w:lastRenderedPageBreak/>
-        <w:t>file_path = tk.StringVar()</w:t>
-      </w:r>
-    </w:p>
-    <w:p>
-      <w:r>
-        <w:t>font_name = tk.StringVar(value="Calibri")</w:t>
-      </w:r>
-    </w:p>
-    <w:p>
-      <w:r>
-        <w:t>font_size = tk.IntVar(value=12)</w:t>
-      </w:r>
-    </w:p>
-    <w:p>
-      <w:r>
-        <w:t>bold = tk.BooleanVar()</w:t>
-      </w:r>
-    </w:p>
-    <w:p>
-      <w:r>
-        <w:t>italic = tk.BooleanVar()</w:t>
-      </w:r>
-    </w:p>
-    <w:p>
-      <w:r>
-        <w:t>underline = tk.BooleanVar()</w:t>
-      </w:r>
-    </w:p>
-    <w:p>
-      <w:r>
-        <w:t>include_headings = tk.BooleanVar(value=True)</w:t>
-      </w:r>
-    </w:p>
-    <w:p>
-      <w:r>
-        <w:t>include_images = tk.BooleanVar(value=True)</w:t>
-      </w:r>
-    </w:p>
-    <w:p>
-      <w:r>
-        <w:t>include_tables = tk.BooleanVar(value=True)</w:t>
-      </w:r>
-    </w:p>
-    <w:p>
-      <w:r>
-        <w:t>text_color = (0, 0, 0)</w:t>
-      </w:r>
-    </w:p>
-    <w:p>
-      <w:r>
-        <w:t>option_var = tk.StringVar(value="All")</w:t>
+        <w:t>option_menu.pack(pady=5)</w:t>
+      </w:r>
+    </w:p>
+    <w:p>
+      <w:r>
+        <w:t>option_menu.bind("&lt;&lt;ComboboxSelected&gt;&gt;", update_checkboxes)</w:t>
       </w:r>
     </w:p>
     <w:p/>
     <w:p>
       <w:r>
-        <w:t>highlight_color = None</w:t>
-      </w:r>
-    </w:p>
-    <w:p>
-      <w:r>
-        <w:t>highlight_enabled = tk.BooleanVar(value=False)</w:t>
+        <w:t># Checkboxes</w:t>
+      </w:r>
+    </w:p>
+    <w:p>
+      <w:r>
+        <w:t>cb_headings = tk.Checkbutton(root, text="Include Headings", variable=include_headings)</w:t>
+      </w:r>
+    </w:p>
+    <w:p>
+      <w:r>
+        <w:t>cb_headings.pack(pady=2)</w:t>
       </w:r>
     </w:p>
     <w:p/>
     <w:p>
       <w:r>
-        <w:t>highlight_enabled = tk.BooleanVar(value=False)</w:t>
-      </w:r>
-    </w:p>
-    <w:p>
-      <w:r>
-        <w:t>highlight_var = tk.StringVar(value="Yellow")</w:t>
-      </w:r>
-    </w:p>
-    <w:p>
-      <w:r>
-        <w:t>highlight_color = WD_COLOR_INDEX.YELLOW</w:t>
+        <w:t>cb_images = tk.Checkbutton(root, text="Include Images", variable=include_images)</w:t>
+      </w:r>
+    </w:p>
+    <w:p>
+      <w:r>
+        <w:t>cb_images.pack(pady=2)</w:t>
       </w:r>
     </w:p>
     <w:p/>
     <w:p>
       <w:r>
-        <w:t>text_filter = tk.StringVar()</w:t>
-      </w:r>
-    </w:p>
-    <w:p>
-      <w:r>
-        <w:t>text_filter_option = tk.StringVar(value="Included")</w:t>
+        <w:t>cb_tables = tk.Checkbutton(root, text="Include Tables", variable=include_tables)</w:t>
+      </w:r>
+    </w:p>
+    <w:p>
+      <w:r>
+        <w:t>cb_tables.pack(pady=2)</w:t>
       </w:r>
     </w:p>
     <w:p/>
     <w:p>
       <w:r>
-        <w:t>enable_regex = tk.BooleanVar(value=False)  # default unchecked</w:t>
+        <w:t># ================= Color Selection =================</w:t>
+      </w:r>
+    </w:p>
+    <w:p>
+      <w:r>
+        <w:t>tk.Button(root, text="Choose Text Color", command=choose_color).pack(pady=5)</w:t>
       </w:r>
     </w:p>
     <w:p/>
     <w:p>
       <w:r>
-        <w:t>file_or_folder = tk.StringVar(value="file")  # default to file</w:t>
+        <w:t># Preview frame</w:t>
+      </w:r>
+    </w:p>
+    <w:p>
+      <w:r>
+        <w:t>preview_frame = tk.Frame(root)</w:t>
+      </w:r>
+    </w:p>
+    <w:p>
+      <w:r>
+        <w:t>preview_frame.pack(pady=5)</w:t>
       </w:r>
     </w:p>
     <w:p/>
     <w:p>
       <w:r>
+        <w:t>tk.Label(preview_frame, text="Text Color:").grid(row=0, column=0, padx=5)</w:t>
+      </w:r>
+    </w:p>
+    <w:p>
+      <w:r>
+        <w:t>text_color_preview = tk.Label(preview_frame, width=4, height=1, bg="black", relief="solid")</w:t>
+      </w:r>
+    </w:p>
+    <w:p>
+      <w:r>
+        <w:t>text_color_preview.grid(row=0, column=1, padx=5)</w:t>
+      </w:r>
+    </w:p>
+    <w:p/>
+    <w:p>
+      <w:r>
+        <w:t>tk.Label(preview_frame, text="Highlight:").grid(row=0, column=2, padx=5)</w:t>
+      </w:r>
+    </w:p>
+    <w:p>
+      <w:r>
+        <w:t>highlight_combo = ttk.Combobox(</w:t>
+      </w:r>
+    </w:p>
+    <w:p>
+      <w:r>
         <w:lastRenderedPageBreak/>
-        <w:t>def update_checkboxes(*args):</w:t>
-      </w:r>
-    </w:p>
-    <w:p>
-      <w:r>
-        <w:t>    choice = option_var.get()</w:t>
-      </w:r>
-    </w:p>
-    <w:p>
-      <w:r>
-        <w:t>    if choice == "All":</w:t>
-      </w:r>
-    </w:p>
-    <w:p>
-      <w:r>
-        <w:t>        cb_headings.config(state="normal")</w:t>
-      </w:r>
-    </w:p>
-    <w:p>
-      <w:r>
-        <w:t>        cb_images.config(state="normal")</w:t>
-      </w:r>
-    </w:p>
-    <w:p>
-      <w:r>
-        <w:t>        cb_tables.config(state="normal")</w:t>
-      </w:r>
-    </w:p>
-    <w:p>
-      <w:r>
-        <w:t>    else:</w:t>
-      </w:r>
-    </w:p>
-    <w:p>
-      <w:r>
-        <w:t>        cb_headings.config(state="disabled")</w:t>
-      </w:r>
-    </w:p>
-    <w:p>
-      <w:r>
-        <w:t>        cb_images.config(state="disabled")</w:t>
-      </w:r>
-    </w:p>
-    <w:p>
-      <w:r>
-        <w:t>        cb_tables.config(state="disabled")</w:t>
+        <w:t>    preview_frame,</w:t>
+      </w:r>
+    </w:p>
+    <w:p>
+      <w:r>
+        <w:t>    textvariable=highlight_var,</w:t>
+      </w:r>
+    </w:p>
+    <w:p>
+      <w:r>
+        <w:t>    values=list(WORD_HIGHLIGHT_COLORS.keys()),  # includes "None"</w:t>
+      </w:r>
+    </w:p>
+    <w:p>
+      <w:r>
+        <w:t>    state="readonly",</w:t>
+      </w:r>
+    </w:p>
+    <w:p>
+      <w:r>
+        <w:t>    width=12</w:t>
+      </w:r>
+    </w:p>
+    <w:p>
+      <w:r>
+        <w:t>)</w:t>
+      </w:r>
+    </w:p>
+    <w:p>
+      <w:r>
+        <w:t>highlight_combo.grid(row=0, column=3, padx=5)</w:t>
+      </w:r>
+    </w:p>
+    <w:p>
+      <w:r>
+        <w:t>highlight_combo.bind("&lt;&lt;ComboboxSelected&gt;&gt;", on_highlight_select)</w:t>
+      </w:r>
+    </w:p>
+    <w:p>
+      <w:r>
+        <w:t>highlight_combo.current(1)  # default "Yellow"</w:t>
       </w:r>
     </w:p>
     <w:p/>
     <w:p>
       <w:r>
-        <w:t># GUI Functions</w:t>
-      </w:r>
-    </w:p>
-    <w:p>
-      <w:r>
-        <w:t>def browse_file():</w:t>
-      </w:r>
-    </w:p>
-    <w:p>
-      <w:r>
-        <w:t>    path = filedialog.askopenfilename(filetypes=[("Word Documents", "*.docx")])</w:t>
-      </w:r>
-    </w:p>
-    <w:p>
-      <w:r>
-        <w:t>    file_path.set(path)</w:t>
+        <w:t>highlight_color_preview = tk.Label(preview_frame, width=4, height=1, bg="yellow", relief="solid")</w:t>
+      </w:r>
+    </w:p>
+    <w:p>
+      <w:r>
+        <w:t>highlight_color_preview.grid(row=0, column=4, padx=5)</w:t>
       </w:r>
     </w:p>
     <w:p/>
     <w:p>
       <w:r>
-        <w:t>def choose_color():</w:t>
-      </w:r>
-    </w:p>
-    <w:p>
-      <w:r>
-        <w:t>    global text_color</w:t>
-      </w:r>
-    </w:p>
-    <w:p>
-      <w:r>
-        <w:t>    color_code = colorchooser.askcolor(title="Choose Text Color")</w:t>
-      </w:r>
-    </w:p>
-    <w:p>
-      <w:r>
-        <w:t>    if color_code[0]:</w:t>
-      </w:r>
-    </w:p>
-    <w:p>
-      <w:r>
-        <w:t>        text_color = tuple(int(c) for c in color_code[0])</w:t>
-      </w:r>
-    </w:p>
-    <w:p>
-      <w:r>
-        <w:t>        text_color_preview.config(bg=color_code[1])</w:t>
+        <w:t># ================= Text Filter Section =================</w:t>
+      </w:r>
+    </w:p>
+    <w:p>
+      <w:r>
+        <w:t>tk.Label(root, text="Text Filter:").pack(pady=5)</w:t>
       </w:r>
     </w:p>
     <w:p/>
     <w:p>
       <w:r>
-        <w:t>def choose_highlight():</w:t>
-      </w:r>
-    </w:p>
-    <w:p>
-      <w:r>
-        <w:t>    global highlight_color</w:t>
-      </w:r>
-    </w:p>
-    <w:p>
-      <w:r>
-        <w:t>    color_code = colorchooser.askcolor(title="Choose Highlight Color")</w:t>
+        <w:t>text_filter_entry = tk.Entry(root, textvariable=text_filter, width=40)</w:t>
+      </w:r>
+    </w:p>
+    <w:p>
+      <w:r>
+        <w:t>text_filter_entry.pack(pady=5)</w:t>
+      </w:r>
+    </w:p>
+    <w:p/>
+    <w:p>
+      <w:r>
+        <w:t>tk.Checkbutton(root, text="Enable Regex", variable=enable_regex).pack(pady=5)</w:t>
+      </w:r>
+    </w:p>
+    <w:p/>
+    <w:p>
+      <w:r>
+        <w:t>text_filter_option_menu = ttk.Combobox(</w:t>
+      </w:r>
+    </w:p>
+    <w:p>
+      <w:r>
+        <w:t>    root,</w:t>
+      </w:r>
+    </w:p>
+    <w:p>
+      <w:r>
+        <w:t>    textvariable=text_filter_option,</w:t>
+      </w:r>
+    </w:p>
+    <w:p>
+      <w:r>
+        <w:t>    values=["Included", "Excluded"],</w:t>
       </w:r>
     </w:p>
     <w:p>
       <w:r>
         <w:lastRenderedPageBreak/>
-        <w:t>    if color_code[0]:</w:t>
-      </w:r>
-    </w:p>
-    <w:p>
-      <w:r>
-        <w:t>        # Map approximate RGB to nearest WD_COLOR_INDEX</w:t>
-      </w:r>
-    </w:p>
-    <w:p>
-      <w:r>
-        <w:t>        # Limited predefined colors</w:t>
-      </w:r>
-    </w:p>
-    <w:p>
-      <w:r>
-        <w:t>        r, g, b = [int(c) for c in color_code[0]]</w:t>
-      </w:r>
-    </w:p>
-    <w:p>
-      <w:r>
-        <w:t>        # Simplified mapping for demo purposes</w:t>
-      </w:r>
-    </w:p>
-    <w:p>
-      <w:r>
-        <w:t>        highlight_color_preview.config(bg=color_code[1])</w:t>
-      </w:r>
-    </w:p>
-    <w:p>
-      <w:r>
-        <w:t>        highlight_color = WD_COLOR_INDEX.YELLOW  # Can be expanded for more colors</w:t>
-      </w:r>
-    </w:p>
-    <w:p>
-      <w:r>
-        <w:t xml:space="preserve">        </w:t>
+        <w:t>    state="readonly"</w:t>
+      </w:r>
+    </w:p>
+    <w:p>
+      <w:r>
+        <w:t>)</w:t>
+      </w:r>
+    </w:p>
+    <w:p>
+      <w:r>
+        <w:t>text_filter_option_menu.pack(pady=5)</w:t>
+      </w:r>
+    </w:p>
+    <w:p>
+      <w:r>
+        <w:t>text_filter_option_menu.current(0)  # default "Included"</w:t>
       </w:r>
     </w:p>
     <w:p/>
     <w:p>
       <w:r>
-        <w:t>def apply_styles():</w:t>
-      </w:r>
-    </w:p>
-    <w:p>
-      <w:r>
-        <w:t>    path = file_path.get()</w:t>
-      </w:r>
-    </w:p>
-    <w:p>
-      <w:r>
-        <w:t>    if not path:</w:t>
-      </w:r>
-    </w:p>
-    <w:p>
-      <w:r>
-        <w:t>        messagebox.showerror("Error", "Please select a file or folder")</w:t>
-      </w:r>
-    </w:p>
-    <w:p>
-      <w:r>
-        <w:t>        return</w:t>
+        <w:t># ================= Apply Button =================</w:t>
+      </w:r>
+    </w:p>
+    <w:p>
+      <w:r>
+        <w:t>tk.Button(root, text="Apply Styles", command=apply_styles).pack(pady=10)</w:t>
       </w:r>
     </w:p>
     <w:p/>
     <w:p>
       <w:r>
-        <w:t>    docx_files = []</w:t>
+        <w:t>tk.Button(root, text="Apply Text Only", command=apply_text_only).pack(pady=5)</w:t>
       </w:r>
     </w:p>
     <w:p/>
     <w:p>
       <w:r>
-        <w:t>    if file_or_folder.get() == "file":</w:t>
-      </w:r>
-    </w:p>
-    <w:p>
-      <w:r>
-        <w:t>        docx_files = [path]</w:t>
-      </w:r>
-    </w:p>
-    <w:p>
-      <w:r>
-        <w:t>    else:  # folder</w:t>
-      </w:r>
-    </w:p>
-    <w:p>
-      <w:r>
-        <w:t>        if include_subfolders.get():</w:t>
-      </w:r>
-    </w:p>
-    <w:p>
-      <w:r>
-        <w:t>            for root_dir, dirs, files in os.walk(path):</w:t>
-      </w:r>
-    </w:p>
-    <w:p>
-      <w:r>
-        <w:t>                for f in files:</w:t>
-      </w:r>
-    </w:p>
-    <w:p>
-      <w:r>
-        <w:t>                    if f.lower().endswith(".docx"):</w:t>
-      </w:r>
-    </w:p>
-    <w:p>
-      <w:r>
-        <w:t>                        docx_files.append(os.path.join(root_dir, f))</w:t>
-      </w:r>
-    </w:p>
-    <w:p>
-      <w:r>
-        <w:t>        else:</w:t>
-      </w:r>
-    </w:p>
-    <w:p>
-      <w:r>
-        <w:lastRenderedPageBreak/>
-        <w:t>            for f in os.listdir(path):</w:t>
-      </w:r>
-    </w:p>
-    <w:p>
-      <w:r>
-        <w:t>                full_path = os.path.join(path, f)</w:t>
-      </w:r>
-    </w:p>
-    <w:p>
-      <w:r>
-        <w:t>                if os.path.isfile(full_path) and f.lower().endswith(".docx"):</w:t>
-      </w:r>
-    </w:p>
-    <w:p>
-      <w:r>
-        <w:t>                    docx_files.append(full_path)</w:t>
-      </w:r>
-    </w:p>
-    <w:p/>
-    <w:p>
-      <w:r>
-        <w:t>    if not docx_files:</w:t>
-      </w:r>
-    </w:p>
-    <w:p>
-      <w:r>
-        <w:t>        messagebox.showinfo("Info", "No .docx files found.")</w:t>
-      </w:r>
-    </w:p>
-    <w:p>
-      <w:r>
-        <w:t>        return</w:t>
-      </w:r>
-    </w:p>
-    <w:p/>
-    <w:p>
-      <w:r>
-        <w:t>    # Apply styles to all files</w:t>
-      </w:r>
-    </w:p>
-    <w:p>
-      <w:r>
-        <w:t>    for file in docx_files:</w:t>
-      </w:r>
-    </w:p>
-    <w:p>
-      <w:r>
-        <w:t>        apply_text_style(</w:t>
-      </w:r>
-    </w:p>
-    <w:p>
-      <w:r>
-        <w:t>            file,</w:t>
-      </w:r>
-    </w:p>
-    <w:p>
-      <w:r>
-        <w:t>            font_name.get(),</w:t>
-      </w:r>
-    </w:p>
-    <w:p>
-      <w:r>
-        <w:t>            font_size.get(),</w:t>
-      </w:r>
-    </w:p>
-    <w:p>
-      <w:r>
-        <w:t>            bold.get(),</w:t>
-      </w:r>
-    </w:p>
-    <w:p>
-      <w:r>
-        <w:t>            italic.get(),</w:t>
-      </w:r>
-    </w:p>
-    <w:p>
-      <w:r>
-        <w:t>            underline.get(),</w:t>
-      </w:r>
-    </w:p>
-    <w:p>
-      <w:r>
-        <w:t>            text_color,</w:t>
-      </w:r>
-    </w:p>
-    <w:p>
-      <w:r>
-        <w:t>            include_headings,</w:t>
-      </w:r>
-    </w:p>
-    <w:p>
-      <w:r>
-        <w:t>            include_images,</w:t>
-      </w:r>
-    </w:p>
-    <w:p>
-      <w:r>
-        <w:t>            include_tables,</w:t>
-      </w:r>
-    </w:p>
-    <w:p>
-      <w:r>
-        <w:t>            option_var.get(),</w:t>
-      </w:r>
-    </w:p>
-    <w:p>
-      <w:r>
-        <w:t>            highlight_color</w:t>
-      </w:r>
-    </w:p>
-    <w:p>
-      <w:r>
-        <w:t>        )</w:t>
-      </w:r>
-    </w:p>
-    <w:p/>
-    <w:p>
-      <w:r>
-        <w:lastRenderedPageBreak/>
-        <w:t>    # Show ONE success message after processing</w:t>
-      </w:r>
-    </w:p>
-    <w:p>
-      <w:r>
-        <w:t>    if file_or_folder.get() == "file":</w:t>
-      </w:r>
-    </w:p>
-    <w:p>
-      <w:r>
-        <w:t>        messagebox.showinfo("Success", f"Styles applied to:\n{docx_files[0]}")</w:t>
-      </w:r>
-    </w:p>
-    <w:p>
-      <w:r>
-        <w:t>    else:</w:t>
-      </w:r>
-    </w:p>
-    <w:p>
-      <w:r>
-        <w:t>        messagebox.showinfo(</w:t>
-      </w:r>
-    </w:p>
-    <w:p>
-      <w:r>
-        <w:t>            "Success",</w:t>
-      </w:r>
-    </w:p>
-    <w:p>
-      <w:r>
-        <w:t>            f"Styles applied to {len(docx_files)} file(s) in the folder:\n{path}"</w:t>
-      </w:r>
-    </w:p>
-    <w:p>
-      <w:r>
-        <w:t>        )</w:t>
-      </w:r>
-    </w:p>
-    <w:p>
-      <w:r>
-        <w:br/>
-      </w:r>
-    </w:p>
-    <w:p>
-      <w:r>
-        <w:t># ================= GUI WIDGETS =================</w:t>
-      </w:r>
-    </w:p>
-    <w:p/>
-    <w:p>
-      <w:r>
-        <w:t># ================= File/Folder Selection =================</w:t>
-      </w:r>
-    </w:p>
-    <w:p>
-      <w:r>
-        <w:t>tk.Label(root, text="Select Target:").pack(pady=5)</w:t>
-      </w:r>
-    </w:p>
-    <w:p/>
-    <w:p>
-      <w:r>
-        <w:t># Radio buttons to select File or Folder</w:t>
-      </w:r>
-    </w:p>
-    <w:p>
-      <w:r>
-        <w:t>file_or_folder = tk.StringVar(value="file")  # default to file</w:t>
-      </w:r>
-    </w:p>
-    <w:p/>
-    <w:p>
-      <w:r>
-        <w:t>tk.Radiobutton(root, text="File", variable=file_or_folder, value="file", command=lambda: update_subfolder_state()).pack()</w:t>
-      </w:r>
-    </w:p>
-    <w:p>
-      <w:r>
-        <w:t>tk.Radiobutton(root, text="Folder", variable=file_or_folder, value="folder", command=lambda: update_subfolder_state()).pack()</w:t>
-      </w:r>
-    </w:p>
-    <w:p/>
-    <w:p>
-      <w:r>
-        <w:t># Entry and Browse button</w:t>
-      </w:r>
-    </w:p>
-    <w:p>
-      <w:r>
-        <w:t>tk.Entry(root, textvariable=file_path, width=45).pack(pady=5)</w:t>
-      </w:r>
-    </w:p>
-    <w:p>
-      <w:r>
-        <w:t>tk.Button(root, text="Browse", command=lambda: browse_target()).pack(pady=5)</w:t>
-      </w:r>
-    </w:p>
-    <w:p/>
-    <w:p>
-      <w:r>
-        <w:lastRenderedPageBreak/>
-        <w:t># Subfolders checkbox</w:t>
-      </w:r>
-    </w:p>
-    <w:p>
-      <w:r>
-        <w:t>include_subfolders = tk.BooleanVar(value=False)</w:t>
-      </w:r>
-    </w:p>
-    <w:p>
-      <w:r>
-        <w:t>cb_subfolders = tk.Checkbutton(root, text="Include Subfolders", variable=include_subfolders)</w:t>
-      </w:r>
-    </w:p>
-    <w:p>
-      <w:r>
-        <w:t>cb_subfolders.pack(pady=5)</w:t>
-      </w:r>
-    </w:p>
-    <w:p/>
-    <w:p>
-      <w:r>
-        <w:t># Function to enable/disable subfolders checkbox</w:t>
-      </w:r>
-    </w:p>
-    <w:p>
-      <w:r>
-        <w:t>def update_subfolder_state():</w:t>
-      </w:r>
-    </w:p>
-    <w:p>
-      <w:r>
-        <w:t>    if file_or_folder.get() == "file":</w:t>
-      </w:r>
-    </w:p>
-    <w:p>
-      <w:r>
-        <w:t>        cb_subfolders.config(state="disabled")</w:t>
-      </w:r>
-    </w:p>
-    <w:p>
-      <w:r>
-        <w:t>    else:</w:t>
-      </w:r>
-    </w:p>
-    <w:p>
-      <w:r>
-        <w:t>        cb_subfolders.config(state="normal")</w:t>
-      </w:r>
-    </w:p>
-    <w:p/>
-    <w:p>
-      <w:r>
-        <w:t>update_subfolder_state()  # initialize checkbox state</w:t>
-      </w:r>
-    </w:p>
-    <w:p/>
-    <w:p>
-      <w:r>
-        <w:t># ================= Font Selection =================</w:t>
-      </w:r>
-    </w:p>
-    <w:p>
-      <w:r>
-        <w:t>tk.Label(root, text="Font Name:").pack()</w:t>
-      </w:r>
-    </w:p>
-    <w:p>
-      <w:r>
-        <w:t>common_fonts = [</w:t>
-      </w:r>
-    </w:p>
-    <w:p>
-      <w:r>
-        <w:t>    "Arial", "Calibri", "Times New Roman", "Verdana", "Tahoma",</w:t>
-      </w:r>
-    </w:p>
-    <w:p>
-      <w:r>
-        <w:t>    "Courier New", "Georgia", "Trebuchet MS", "Impact", "Comic Sans MS"</w:t>
-      </w:r>
-    </w:p>
-    <w:p>
-      <w:r>
-        <w:t>]</w:t>
-      </w:r>
-    </w:p>
-    <w:p>
-      <w:r>
-        <w:t>font_combobox = ttk.Combobox(root, textvariable=font_name, values=common_fonts)</w:t>
-      </w:r>
-    </w:p>
-    <w:p>
-      <w:r>
-        <w:t>font_combobox.pack(pady=5)</w:t>
-      </w:r>
-    </w:p>
-    <w:p>
-      <w:r>
-        <w:t>font_combobox['state'] = 'normal'</w:t>
-      </w:r>
-    </w:p>
-    <w:p/>
-    <w:p>
-      <w:r>
-        <w:t>tk.Label(root, text="Font Size:").pack()</w:t>
-      </w:r>
-    </w:p>
-    <w:p>
-      <w:r>
-        <w:t>common_sizes = [8, 9, 10, 11, 12, 14, 16, 18, 20, 22, 24, 26, 28, 36, 48, 72]</w:t>
-      </w:r>
-    </w:p>
-    <w:p>
-      <w:r>
-        <w:lastRenderedPageBreak/>
-        <w:t>size_combobox = ttk.Combobox(root, textvariable=font_size, values=common_sizes)</w:t>
-      </w:r>
-    </w:p>
-    <w:p>
-      <w:r>
-        <w:t>size_combobox.pack(pady=5)</w:t>
-      </w:r>
-    </w:p>
-    <w:p>
-      <w:r>
-        <w:t>size_combobox['state'] = 'normal'</w:t>
-      </w:r>
-    </w:p>
-    <w:p/>
-    <w:p>
-      <w:r>
-        <w:t># ================= Formatting =================</w:t>
-      </w:r>
-    </w:p>
-    <w:p>
-      <w:r>
-        <w:t>tk.Checkbutton(root, text="Bold", variable=bold).pack()</w:t>
-      </w:r>
-    </w:p>
-    <w:p>
-      <w:r>
-        <w:t>tk.Checkbutton(root, text="Italic", variable=italic).pack()</w:t>
-      </w:r>
-    </w:p>
-    <w:p>
-      <w:r>
-        <w:t>tk.Checkbutton(root, text="Underline", variable=underline).pack()</w:t>
-      </w:r>
-    </w:p>
-    <w:p/>
-    <w:p>
-      <w:r>
-        <w:t># ================= Apply Options =================</w:t>
-      </w:r>
-    </w:p>
-    <w:p>
-      <w:r>
-        <w:t>tk.Label(root, text="Apply Options:").pack(pady=5)</w:t>
-      </w:r>
-    </w:p>
-    <w:p>
-      <w:r>
-        <w:t>option_menu = ttk.Combobox(</w:t>
-      </w:r>
-    </w:p>
-    <w:p>
-      <w:r>
-        <w:t>    root,</w:t>
-      </w:r>
-    </w:p>
-    <w:p>
-      <w:r>
-        <w:t>    textvariable=option_var,</w:t>
-      </w:r>
-    </w:p>
-    <w:p>
-      <w:r>
-        <w:t>    values=["All", "Headings Only", "Tables Only", "Images Only", "Text Only"]</w:t>
-      </w:r>
-    </w:p>
-    <w:p>
-      <w:r>
-        <w:t>)</w:t>
-      </w:r>
-    </w:p>
-    <w:p>
-      <w:r>
-        <w:t>option_menu.pack(pady=5)</w:t>
-      </w:r>
-    </w:p>
-    <w:p>
-      <w:r>
-        <w:t>option_menu.bind("&lt;&lt;ComboboxSelected&gt;&gt;", update_checkboxes)</w:t>
-      </w:r>
-    </w:p>
-    <w:p/>
-    <w:p>
-      <w:r>
-        <w:t># Checkboxes</w:t>
-      </w:r>
-    </w:p>
-    <w:p>
-      <w:r>
-        <w:t>cb_headings = tk.Checkbutton(root, text="Include Headings", variable=include_headings)</w:t>
-      </w:r>
-    </w:p>
-    <w:p>
-      <w:r>
-        <w:t>cb_headings.pack(pady=2)</w:t>
-      </w:r>
-    </w:p>
-    <w:p/>
-    <w:p>
-      <w:r>
-        <w:t>cb_images = tk.Checkbutton(root, text="Include Images", variable=include_images)</w:t>
-      </w:r>
-    </w:p>
-    <w:p>
-      <w:r>
-        <w:t>cb_images.pack(pady=2)</w:t>
-      </w:r>
-    </w:p>
-    <w:p/>
-    <w:p>
-      <w:r>
-        <w:lastRenderedPageBreak/>
-        <w:t>cb_tables = tk.Checkbutton(root, text="Include Tables", variable=include_tables)</w:t>
-      </w:r>
-    </w:p>
-    <w:p>
-      <w:r>
-        <w:t>cb_tables.pack(pady=2)</w:t>
-      </w:r>
-    </w:p>
-    <w:p/>
-    <w:p>
-      <w:r>
-        <w:t># ================= Color Selection =================</w:t>
-      </w:r>
-    </w:p>
-    <w:p>
-      <w:r>
-        <w:t>tk.Button(root, text="Choose Text Color", command=choose_color).pack(pady=5)</w:t>
-      </w:r>
-    </w:p>
-    <w:p/>
-    <w:p>
-      <w:r>
-        <w:t># Preview frame</w:t>
-      </w:r>
-    </w:p>
-    <w:p>
-      <w:r>
-        <w:t>preview_frame = tk.Frame(root)</w:t>
-      </w:r>
-    </w:p>
-    <w:p>
-      <w:r>
-        <w:t>preview_frame.pack(pady=5)</w:t>
-      </w:r>
-    </w:p>
-    <w:p/>
-    <w:p>
-      <w:r>
-        <w:t>tk.Label(preview_frame, text="Text Color:").grid(row=0, column=0, padx=5)</w:t>
-      </w:r>
-    </w:p>
-    <w:p>
-      <w:r>
-        <w:t>text_color_preview = tk.Label(preview_frame, width=4, height=1, bg="black", relief="solid")</w:t>
-      </w:r>
-    </w:p>
-    <w:p>
-      <w:r>
-        <w:t>text_color_preview.grid(row=0, column=1, padx=5)</w:t>
-      </w:r>
-    </w:p>
-    <w:p/>
-    <w:p>
-      <w:r>
-        <w:t>tk.Label(preview_frame, text="Highlight:").grid(row=0, column=2, padx=5)</w:t>
-      </w:r>
-    </w:p>
-    <w:p>
-      <w:r>
-        <w:t>highlight_combo = ttk.Combobox(</w:t>
-      </w:r>
-    </w:p>
-    <w:p>
-      <w:r>
-        <w:t>    preview_frame,</w:t>
-      </w:r>
-    </w:p>
-    <w:p>
-      <w:r>
-        <w:t>    textvariable=highlight_var,</w:t>
-      </w:r>
-    </w:p>
-    <w:p>
-      <w:r>
-        <w:t>    values=list(WORD_HIGHLIGHT_COLORS.keys()),  # includes "None"</w:t>
-      </w:r>
-    </w:p>
-    <w:p>
-      <w:r>
-        <w:t>    state="readonly",</w:t>
-      </w:r>
-    </w:p>
-    <w:p>
-      <w:r>
-        <w:t>    width=12</w:t>
-      </w:r>
-    </w:p>
-    <w:p>
-      <w:r>
-        <w:t>)</w:t>
-      </w:r>
-    </w:p>
-    <w:p>
-      <w:r>
-        <w:t>highlight_combo.grid(row=0, column=3, padx=5)</w:t>
-      </w:r>
-    </w:p>
-    <w:p>
-      <w:r>
-        <w:t>highlight_combo.bind("&lt;&lt;ComboboxSelected&gt;&gt;", on_highlight_select)</w:t>
-      </w:r>
-    </w:p>
-    <w:p>
-      <w:r>
-        <w:t>highlight_combo.current(1)  # default "Yellow"</w:t>
-      </w:r>
-    </w:p>
-    <w:p/>
-    <w:p>
-      <w:r>
-        <w:lastRenderedPageBreak/>
-        <w:t>highlight_color_preview = tk.Label(preview_frame, width=4, height=1, bg="yellow", relief="solid")</w:t>
-      </w:r>
-    </w:p>
-    <w:p>
-      <w:r>
-        <w:t>highlight_color_preview.grid(row=0, column=4, padx=5)</w:t>
-      </w:r>
-    </w:p>
-    <w:p/>
-    <w:p>
-      <w:r>
-        <w:t># ================= Text Filter Section =================</w:t>
-      </w:r>
-    </w:p>
-    <w:p>
-      <w:r>
-        <w:t>tk.Label(root, text="Text Filter:").pack(pady=5)</w:t>
-      </w:r>
-    </w:p>
-    <w:p/>
-    <w:p>
-      <w:r>
-        <w:t>text_filter_entry = tk.Entry(root, textvariable=text_filter, width=40)</w:t>
-      </w:r>
-    </w:p>
-    <w:p>
-      <w:r>
-        <w:t>text_filter_entry.pack(pady=5)</w:t>
-      </w:r>
-    </w:p>
-    <w:p/>
-    <w:p>
-      <w:r>
-        <w:t>tk.Checkbutton(root, text="Enable Regex", variable=enable_regex).pack(pady=5)</w:t>
-      </w:r>
-    </w:p>
-    <w:p/>
-    <w:p>
-      <w:r>
-        <w:t>text_filter_option_menu = ttk.Combobox(</w:t>
-      </w:r>
-    </w:p>
-    <w:p>
-      <w:r>
-        <w:t>    root,</w:t>
-      </w:r>
-    </w:p>
-    <w:p>
-      <w:r>
-        <w:t>    textvariable=text_filter_option,</w:t>
-      </w:r>
-    </w:p>
-    <w:p>
-      <w:r>
-        <w:t>    values=["Included", "Excluded"],</w:t>
-      </w:r>
-    </w:p>
-    <w:p>
-      <w:r>
-        <w:t>    state="readonly"</w:t>
-      </w:r>
-    </w:p>
-    <w:p>
-      <w:r>
-        <w:t>)</w:t>
-      </w:r>
-    </w:p>
-    <w:p>
-      <w:r>
-        <w:t>text_filter_option_menu.pack(pady=5)</w:t>
-      </w:r>
-    </w:p>
-    <w:p>
-      <w:r>
-        <w:t>text_filter_option_menu.current(0)  # default "Included"</w:t>
-      </w:r>
-    </w:p>
-    <w:p/>
-    <w:p>
-      <w:r>
-        <w:t># ================= Apply Button =================</w:t>
-      </w:r>
-    </w:p>
-    <w:p>
-      <w:r>
-        <w:t>tk.Button(root, text="Apply Styles", command=apply_styles).pack(pady=10)</w:t>
-      </w:r>
-    </w:p>
-    <w:p/>
-    <w:p>
-      <w:r>
         <w:t># Initialize states</w:t>
       </w:r>
     </w:p>
@@ -2511,7 +2909,6 @@
     </w:p>
     <w:p>
       <w:r>
-        <w:lastRenderedPageBreak/>
         <w:t>on_highlight_select()</w:t>
       </w:r>
     </w:p>

</xml_diff>

<commit_message>
Standards - Automation - 12/17/2025
</commit_message>
<xml_diff>
--- a/6-Automation/Python/9-DocTextFormatter  - Ver 1.0 - id 13/DocTextFormatter - Code Source.docx
+++ b/6-Automation/Python/9-DocTextFormatter  - Ver 1.0 - id 13/DocTextFormatter - Code Source.docx
@@ -2049,7 +2049,7 @@
     <w:p/>
     <w:p>
       <w:r>
-        <w:t>    # Gather .docx files</w:t>
+        <w:t>    # ---------------- Collect DOCX files ----------------</w:t>
       </w:r>
     </w:p>
     <w:p>
@@ -2064,7 +2064,7 @@
     </w:p>
     <w:p>
       <w:r>
-        <w:t>    else:  # folder</w:t>
+        <w:t>    else:</w:t>
       </w:r>
     </w:p>
     <w:p>
@@ -2137,7 +2137,140 @@
     <w:p/>
     <w:p>
       <w:r>
-        <w:t>    # Process each file</w:t>
+        <w:t>    selected_font = font_name.get()</w:t>
+      </w:r>
+    </w:p>
+    <w:p>
+      <w:r>
+        <w:t>    option_choice = option_var.get()</w:t>
+      </w:r>
+    </w:p>
+    <w:p/>
+    <w:p>
+      <w:r>
+        <w:t>    # ---------------- Helpers ----------------</w:t>
+      </w:r>
+    </w:p>
+    <w:p>
+      <w:r>
+        <w:t>    def paragraph_has_image(paragraph):</w:t>
+      </w:r>
+    </w:p>
+    <w:p>
+      <w:r>
+        <w:t>        return bool(paragraph._element.xpath('.//pic:pic'))</w:t>
+      </w:r>
+    </w:p>
+    <w:p/>
+    <w:p>
+      <w:r>
+        <w:t>    def paragraph_matches_filter(paragraph):</w:t>
+      </w:r>
+    </w:p>
+    <w:p>
+      <w:r>
+        <w:t>        filter_text_value = text_filter.get().strip()</w:t>
+      </w:r>
+    </w:p>
+    <w:p>
+      <w:r>
+        <w:t>        filter_option = text_filter_option.get()</w:t>
+      </w:r>
+    </w:p>
+    <w:p>
+      <w:r>
+        <w:t>        use_regex = enable_regex.get()</w:t>
+      </w:r>
+    </w:p>
+    <w:p/>
+    <w:p>
+      <w:r>
+        <w:t>        if not filter_text_value:</w:t>
+      </w:r>
+    </w:p>
+    <w:p>
+      <w:r>
+        <w:t>            return True</w:t>
+      </w:r>
+    </w:p>
+    <w:p/>
+    <w:p>
+      <w:r>
+        <w:lastRenderedPageBreak/>
+        <w:t>        if use_regex:</w:t>
+      </w:r>
+    </w:p>
+    <w:p>
+      <w:r>
+        <w:t>            try:</w:t>
+      </w:r>
+    </w:p>
+    <w:p>
+      <w:r>
+        <w:t>                pattern = re.compile(filter_text_value, re.IGNORECASE)</w:t>
+      </w:r>
+    </w:p>
+    <w:p>
+      <w:r>
+        <w:t>                match_found = bool(pattern.search(paragraph.text))</w:t>
+      </w:r>
+    </w:p>
+    <w:p>
+      <w:r>
+        <w:t>            except re.error:</w:t>
+      </w:r>
+    </w:p>
+    <w:p>
+      <w:r>
+        <w:t>                return False</w:t>
+      </w:r>
+    </w:p>
+    <w:p>
+      <w:r>
+        <w:t>        else:</w:t>
+      </w:r>
+    </w:p>
+    <w:p>
+      <w:r>
+        <w:t>            match_found = filter_text_value.lower() in paragraph.text.lower()</w:t>
+      </w:r>
+    </w:p>
+    <w:p/>
+    <w:p>
+      <w:r>
+        <w:t>        return match_found if filter_option == "Included" else not match_found</w:t>
+      </w:r>
+    </w:p>
+    <w:p/>
+    <w:p>
+      <w:r>
+        <w:t>    def apply_font_only(paragraph):</w:t>
+      </w:r>
+    </w:p>
+    <w:p>
+      <w:r>
+        <w:t>        for run in paragraph.runs:</w:t>
+      </w:r>
+    </w:p>
+    <w:p>
+      <w:r>
+        <w:t>            run.font.name = selected_font</w:t>
+      </w:r>
+    </w:p>
+    <w:p>
+      <w:r>
+        <w:t>            run._element.rPr.rFonts.set(qn('w:eastAsia'), selected_font)</w:t>
+      </w:r>
+    </w:p>
+    <w:p>
+      <w:r>
+        <w:t>            # DO NOT touch anything else</w:t>
+      </w:r>
+    </w:p>
+    <w:p/>
+    <w:p>
+      <w:r>
+        <w:t>    # ---------------- Process files ----------------</w:t>
       </w:r>
     </w:p>
     <w:p>
@@ -2153,221 +2286,510 @@
     <w:p/>
     <w:p>
       <w:r>
-        <w:t>        # Function to check paragraph against filter</w:t>
-      </w:r>
-    </w:p>
-    <w:p>
-      <w:r>
-        <w:t>        def paragraph_matches_filter(paragraph):</w:t>
-      </w:r>
-    </w:p>
-    <w:p>
-      <w:r>
-        <w:t>            filter_text_value = text_filter.get().strip()</w:t>
-      </w:r>
-    </w:p>
-    <w:p>
-      <w:r>
-        <w:t>            filter_option = text_filter_option.get()       # Included / Excluded</w:t>
-      </w:r>
-    </w:p>
-    <w:p>
-      <w:r>
-        <w:t>            use_regex = enable_regex.get()                 # regex checkbox</w:t>
+        <w:t>        # ===== HEADINGS ONLY =====</w:t>
+      </w:r>
+    </w:p>
+    <w:p>
+      <w:r>
+        <w:t>        if option_choice == "Headings Only":</w:t>
+      </w:r>
+    </w:p>
+    <w:p>
+      <w:r>
+        <w:t>            for p in doc.paragraphs:</w:t>
+      </w:r>
+    </w:p>
+    <w:p>
+      <w:r>
+        <w:t>                if p.style.name.startswith("Heading") and paragraph_matches_filter(p):</w:t>
+      </w:r>
+    </w:p>
+    <w:p>
+      <w:r>
+        <w:t>                    apply_font_only(p)</w:t>
       </w:r>
     </w:p>
     <w:p/>
     <w:p>
       <w:r>
-        <w:t>            if not filter_text_value:</w:t>
-      </w:r>
-    </w:p>
-    <w:p>
-      <w:r>
-        <w:t>                return True  # no filter, match all</w:t>
+        <w:t>        # ===== TABLES ONLY =====</w:t>
+      </w:r>
+    </w:p>
+    <w:p>
+      <w:r>
+        <w:t>        elif option_choice == "Tables Only":</w:t>
+      </w:r>
+    </w:p>
+    <w:p>
+      <w:r>
+        <w:t>            for table in doc.tables:</w:t>
+      </w:r>
+    </w:p>
+    <w:p>
+      <w:r>
+        <w:t>                for row in table.rows:</w:t>
+      </w:r>
+    </w:p>
+    <w:p>
+      <w:r>
+        <w:t>                    for cell in row.cells:</w:t>
+      </w:r>
+    </w:p>
+    <w:p>
+      <w:r>
+        <w:t>                        for p in cell.paragraphs:</w:t>
+      </w:r>
+    </w:p>
+    <w:p>
+      <w:r>
+        <w:t>                            if paragraph_matches_filter(p):</w:t>
+      </w:r>
+    </w:p>
+    <w:p>
+      <w:r>
+        <w:t>                                apply_font_only(p)</w:t>
       </w:r>
     </w:p>
     <w:p/>
     <w:p>
       <w:r>
-        <w:t>            match_found = False</w:t>
-      </w:r>
-    </w:p>
-    <w:p>
-      <w:r>
-        <w:t>            if use_regex:</w:t>
+        <w:t>        # ===== IMAGES ONLY =====</w:t>
+      </w:r>
+    </w:p>
+    <w:p>
+      <w:r>
+        <w:t>        elif option_choice == "Images Only":</w:t>
+      </w:r>
+    </w:p>
+    <w:p>
+      <w:r>
+        <w:t>            for p in doc.paragraphs:</w:t>
+      </w:r>
+    </w:p>
+    <w:p>
+      <w:r>
+        <w:t>                if paragraph_has_image(p) and paragraph_matches_filter(p):</w:t>
+      </w:r>
+    </w:p>
+    <w:p>
+      <w:r>
+        <w:t>                    apply_font_only(p)</w:t>
+      </w:r>
+    </w:p>
+    <w:p/>
+    <w:p>
+      <w:r>
+        <w:t>            for table in doc.tables:</w:t>
+      </w:r>
+    </w:p>
+    <w:p>
+      <w:r>
+        <w:t>                for row in table.rows:</w:t>
+      </w:r>
+    </w:p>
+    <w:p>
+      <w:r>
+        <w:t>                    for cell in row.cells:</w:t>
+      </w:r>
+    </w:p>
+    <w:p>
+      <w:r>
+        <w:t>                        for p in cell.paragraphs:</w:t>
+      </w:r>
+    </w:p>
+    <w:p>
+      <w:r>
+        <w:t>                            if paragraph_has_image(p) and paragraph_matches_filter(p):</w:t>
+      </w:r>
+    </w:p>
+    <w:p>
+      <w:r>
+        <w:t>                                apply_font_only(p)</w:t>
+      </w:r>
+    </w:p>
+    <w:p/>
+    <w:p>
+      <w:r>
+        <w:t>        # ===== TEXT ONLY =====</w:t>
+      </w:r>
+    </w:p>
+    <w:p>
+      <w:r>
+        <w:t>        elif option_choice == "Text Only":</w:t>
+      </w:r>
+    </w:p>
+    <w:p>
+      <w:r>
+        <w:t>            for p in doc.paragraphs:</w:t>
+      </w:r>
+    </w:p>
+    <w:p/>
+    <w:p>
+      <w:r>
+        <w:t xml:space="preserve">                # </w:t>
+      </w:r>
+      <w:r>
+        <w:rPr>
+          <w:rFonts w:ascii="Segoe UI Emoji" w:hAnsi="Segoe UI Emoji" w:cs="Segoe UI Emoji"/>
+        </w:rPr>
+        <w:t>❌</w:t>
+      </w:r>
+      <w:r>
+        <w:t xml:space="preserve"> Skip headings</w:t>
+      </w:r>
+    </w:p>
+    <w:p>
+      <w:r>
+        <w:t>                if p.style.name.startswith("Heading"):</w:t>
+      </w:r>
+    </w:p>
+    <w:p>
+      <w:r>
+        <w:t>                    continue</w:t>
+      </w:r>
+    </w:p>
+    <w:p/>
+    <w:p>
+      <w:r>
+        <w:t xml:space="preserve">                # </w:t>
+      </w:r>
+      <w:r>
+        <w:rPr>
+          <w:rFonts w:ascii="Segoe UI Emoji" w:hAnsi="Segoe UI Emoji" w:cs="Segoe UI Emoji"/>
+        </w:rPr>
+        <w:t>❌</w:t>
+      </w:r>
+      <w:r>
+        <w:t xml:space="preserve"> Skip images</w:t>
+      </w:r>
+    </w:p>
+    <w:p>
+      <w:r>
+        <w:t>                if paragraph_has_image(p):</w:t>
+      </w:r>
+    </w:p>
+    <w:p>
+      <w:r>
+        <w:t>                    continue</w:t>
+      </w:r>
+    </w:p>
+    <w:p/>
+    <w:p>
+      <w:r>
+        <w:t xml:space="preserve">                # </w:t>
+      </w:r>
+      <w:r>
+        <w:rPr>
+          <w:rFonts w:ascii="Segoe UI Emoji" w:hAnsi="Segoe UI Emoji" w:cs="Segoe UI Emoji"/>
+        </w:rPr>
+        <w:t>❌</w:t>
+      </w:r>
+      <w:r>
+        <w:t xml:space="preserve"> Skip tables</w:t>
+      </w:r>
+    </w:p>
+    <w:p>
+      <w:r>
+        <w:t>                in_table = any(</w:t>
+      </w:r>
+    </w:p>
+    <w:p>
+      <w:r>
+        <w:t>                    p in cell.paragraphs</w:t>
+      </w:r>
+    </w:p>
+    <w:p>
+      <w:r>
+        <w:t>                    for table in doc.tables</w:t>
+      </w:r>
+    </w:p>
+    <w:p>
+      <w:r>
+        <w:t>                    for row in table.rows</w:t>
+      </w:r>
+    </w:p>
+    <w:p>
+      <w:r>
+        <w:t>                    for cell in row.cells</w:t>
+      </w:r>
+    </w:p>
+    <w:p>
+      <w:r>
+        <w:t>                )</w:t>
+      </w:r>
+    </w:p>
+    <w:p>
+      <w:r>
+        <w:t>                if in_table:</w:t>
+      </w:r>
+    </w:p>
+    <w:p>
+      <w:r>
+        <w:t>                    continue</w:t>
+      </w:r>
+    </w:p>
+    <w:p/>
+    <w:p>
+      <w:r>
+        <w:t>                if paragraph_matches_filter(p):</w:t>
+      </w:r>
+    </w:p>
+    <w:p>
+      <w:r>
+        <w:t>                    apply_font_only(p)</w:t>
+      </w:r>
+    </w:p>
+    <w:p/>
+    <w:p>
+      <w:r>
+        <w:t>        # ===== ALL =====</w:t>
+      </w:r>
+    </w:p>
+    <w:p>
+      <w:r>
+        <w:t>        elif option_choice == "All":</w:t>
+      </w:r>
+    </w:p>
+    <w:p>
+      <w:r>
+        <w:t>            for p in doc.paragraphs:</w:t>
+      </w:r>
+    </w:p>
+    <w:p>
+      <w:r>
+        <w:t>                if p.style.name.startswith("Heading") and not include_headings.get():</w:t>
       </w:r>
     </w:p>
     <w:p>
       <w:r>
         <w:lastRenderedPageBreak/>
-        <w:t>                try:</w:t>
-      </w:r>
-    </w:p>
-    <w:p>
-      <w:r>
-        <w:t>                    pattern = re.compile(filter_text_value, re.IGNORECASE)</w:t>
-      </w:r>
-    </w:p>
-    <w:p>
-      <w:r>
-        <w:t>                    match_found = bool(pattern.search(paragraph.text))</w:t>
-      </w:r>
-    </w:p>
-    <w:p>
-      <w:r>
-        <w:t>                except re.error:</w:t>
-      </w:r>
-    </w:p>
-    <w:p>
-      <w:r>
-        <w:t>                    match_found = False</w:t>
-      </w:r>
-    </w:p>
-    <w:p>
-      <w:r>
-        <w:t>            else:</w:t>
-      </w:r>
-    </w:p>
-    <w:p>
-      <w:r>
-        <w:t>                match_found = filter_text_value.lower() in paragraph.text.lower()</w:t>
+        <w:t>                    continue</w:t>
+      </w:r>
+    </w:p>
+    <w:p>
+      <w:r>
+        <w:t>                if paragraph_has_image(p) and not include_images.get():</w:t>
+      </w:r>
+    </w:p>
+    <w:p>
+      <w:r>
+        <w:t>                    continue</w:t>
+      </w:r>
+    </w:p>
+    <w:p>
+      <w:r>
+        <w:t>                if paragraph_matches_filter(p):</w:t>
+      </w:r>
+    </w:p>
+    <w:p>
+      <w:r>
+        <w:t>                    apply_font_only(p)</w:t>
       </w:r>
     </w:p>
     <w:p/>
     <w:p>
       <w:r>
-        <w:t>            if filter_option == "Included":</w:t>
-      </w:r>
-    </w:p>
-    <w:p>
-      <w:r>
-        <w:t>                return match_found</w:t>
-      </w:r>
-    </w:p>
-    <w:p>
-      <w:r>
-        <w:t>            elif filter_option == "Excluded":</w:t>
-      </w:r>
-    </w:p>
-    <w:p>
-      <w:r>
-        <w:t>                return not match_found</w:t>
+        <w:t>            if include_tables.get():</w:t>
+      </w:r>
+    </w:p>
+    <w:p>
+      <w:r>
+        <w:t>                for table in doc.tables:</w:t>
+      </w:r>
+    </w:p>
+    <w:p>
+      <w:r>
+        <w:t>                    for row in table.rows:</w:t>
+      </w:r>
+    </w:p>
+    <w:p>
+      <w:r>
+        <w:t>                        for cell in row.cells:</w:t>
+      </w:r>
+    </w:p>
+    <w:p>
+      <w:r>
+        <w:t>                            for p in cell.paragraphs:</w:t>
+      </w:r>
+    </w:p>
+    <w:p>
+      <w:r>
+        <w:t>                                if p.style.name.startswith("Heading") and not include_headings.get():</w:t>
+      </w:r>
+    </w:p>
+    <w:p>
+      <w:r>
+        <w:t>                                    continue</w:t>
+      </w:r>
+    </w:p>
+    <w:p>
+      <w:r>
+        <w:t>                                if paragraph_has_image(p) and not include_images.get():</w:t>
+      </w:r>
+    </w:p>
+    <w:p>
+      <w:r>
+        <w:t>                                    continue</w:t>
+      </w:r>
+    </w:p>
+    <w:p>
+      <w:r>
+        <w:t>                                if paragraph_matches_filter(p):</w:t>
+      </w:r>
+    </w:p>
+    <w:p>
+      <w:r>
+        <w:t>                                    apply_font_only(p)</w:t>
       </w:r>
     </w:p>
     <w:p/>
     <w:p>
       <w:r>
-        <w:t>        # Apply text-only changes</w:t>
-      </w:r>
-    </w:p>
-    <w:p>
-      <w:r>
-        <w:t>        for paragraph in doc.paragraphs:</w:t>
-      </w:r>
-    </w:p>
-    <w:p>
-      <w:r>
-        <w:t>            if paragraph_matches_filter(paragraph):</w:t>
-      </w:r>
-    </w:p>
-    <w:p>
-      <w:r>
-        <w:t>                # ---------------- Optionally change font name ----------------</w:t>
-      </w:r>
-    </w:p>
-    <w:p>
-      <w:r>
-        <w:t>                for run in paragraph.runs:</w:t>
-      </w:r>
-    </w:p>
-    <w:p>
-      <w:r>
-        <w:t>                    # Update font name from GUI</w:t>
-      </w:r>
-    </w:p>
-    <w:p>
-      <w:r>
-        <w:t>                    run.font.name = font_name.get()</w:t>
-      </w:r>
-    </w:p>
-    <w:p>
-      <w:r>
-        <w:t>                    run._element.rPr.rFonts.set(qn('w:eastAsia'), font_name.get())</w:t>
-      </w:r>
-    </w:p>
-    <w:p>
-      <w:r>
-        <w:t>                    # DO NOT change size, bold, italic, underline, color, highlight</w:t>
-      </w:r>
-    </w:p>
-    <w:p>
-      <w:r>
-        <w:t>                    # Keep formatting intact</w:t>
+        <w:t>        doc.save(file)</w:t>
       </w:r>
     </w:p>
     <w:p/>
     <w:p>
       <w:r>
-        <w:t>        # Also process tables if needed</w:t>
-      </w:r>
-    </w:p>
-    <w:p>
-      <w:r>
-        <w:t>        for table in doc.tables:</w:t>
+        <w:t>    # ---------------- ONE success message ----------------</w:t>
+      </w:r>
+    </w:p>
+    <w:p>
+      <w:r>
+        <w:t>    if file_or_folder.get() == "file":</w:t>
+      </w:r>
+    </w:p>
+    <w:p>
+      <w:r>
+        <w:t>        messagebox.showinfo(</w:t>
+      </w:r>
+    </w:p>
+    <w:p>
+      <w:r>
+        <w:t>            "Success",</w:t>
+      </w:r>
+    </w:p>
+    <w:p>
+      <w:r>
+        <w:t>            f"Text font applied to:\n{docx_files[0]}"</w:t>
+      </w:r>
+    </w:p>
+    <w:p>
+      <w:r>
+        <w:t>        )</w:t>
       </w:r>
     </w:p>
     <w:p>
       <w:r>
         <w:lastRenderedPageBreak/>
-        <w:t>            for row in table.rows:</w:t>
-      </w:r>
-    </w:p>
-    <w:p>
-      <w:r>
-        <w:t>                for cell in row.cells:</w:t>
-      </w:r>
-    </w:p>
-    <w:p>
-      <w:r>
-        <w:t>                    for paragraph in cell.paragraphs:</w:t>
-      </w:r>
-    </w:p>
-    <w:p>
-      <w:r>
-        <w:t>                        if paragraph_matches_filter(paragraph):</w:t>
-      </w:r>
-    </w:p>
-    <w:p>
-      <w:r>
-        <w:t>                            for run in paragraph.runs:</w:t>
-      </w:r>
-    </w:p>
-    <w:p>
-      <w:r>
-        <w:t>                                run.font.name = font_name.get()</w:t>
-      </w:r>
-    </w:p>
-    <w:p>
-      <w:r>
-        <w:t>                                run._element.rPr.rFonts.set(qn('w:eastAsia'), font_name.get())</w:t>
+        <w:t>    else:</w:t>
+      </w:r>
+    </w:p>
+    <w:p>
+      <w:r>
+        <w:t>        messagebox.showinfo(</w:t>
+      </w:r>
+    </w:p>
+    <w:p>
+      <w:r>
+        <w:t>            "Success",</w:t>
+      </w:r>
+    </w:p>
+    <w:p>
+      <w:r>
+        <w:t>            f"Text font applied to {len(docx_files)} file(s) in folder:\n{path}"</w:t>
+      </w:r>
+    </w:p>
+    <w:p>
+      <w:r>
+        <w:t>        )</w:t>
       </w:r>
     </w:p>
     <w:p/>
     <w:p>
       <w:r>
-        <w:t>        # Save file</w:t>
-      </w:r>
-    </w:p>
-    <w:p>
-      <w:r>
-        <w:t>        doc.save(file)</w:t>
+        <w:t># ================= GUI WIDGETS =================</w:t>
       </w:r>
     </w:p>
     <w:p/>
     <w:p>
       <w:r>
-        <w:t>    # Show one success message</w:t>
+        <w:t># ================= File/Folder Selection =================</w:t>
+      </w:r>
+    </w:p>
+    <w:p>
+      <w:r>
+        <w:t>tk.Label(root, text="Select Target:").pack(pady=5)</w:t>
+      </w:r>
+    </w:p>
+    <w:p/>
+    <w:p>
+      <w:r>
+        <w:t># Radio buttons to select File or Folder</w:t>
+      </w:r>
+    </w:p>
+    <w:p>
+      <w:r>
+        <w:t>file_or_folder = tk.StringVar(value="file")  # default to file</w:t>
+      </w:r>
+    </w:p>
+    <w:p/>
+    <w:p>
+      <w:r>
+        <w:t>tk.Radiobutton(root, text="File", variable=file_or_folder, value="file", command=lambda: update_subfolder_state()).pack()</w:t>
+      </w:r>
+    </w:p>
+    <w:p>
+      <w:r>
+        <w:t>tk.Radiobutton(root, text="Folder", variable=file_or_folder, value="folder", command=lambda: update_subfolder_state()).pack()</w:t>
+      </w:r>
+    </w:p>
+    <w:p/>
+    <w:p>
+      <w:r>
+        <w:t># Entry and Browse button</w:t>
+      </w:r>
+    </w:p>
+    <w:p>
+      <w:r>
+        <w:t>tk.Entry(root, textvariable=file_path, width=45).pack(pady=5)</w:t>
+      </w:r>
+    </w:p>
+    <w:p>
+      <w:r>
+        <w:t>tk.Button(root, text="Browse", command=lambda: browse_target()).pack(pady=5)</w:t>
+      </w:r>
+    </w:p>
+    <w:p/>
+    <w:p>
+      <w:r>
+        <w:t># Subfolders checkbox</w:t>
+      </w:r>
+    </w:p>
+    <w:p>
+      <w:r>
+        <w:t>include_subfolders = tk.BooleanVar(value=False)</w:t>
+      </w:r>
+    </w:p>
+    <w:p>
+      <w:r>
+        <w:t>cb_subfolders = tk.Checkbutton(root, text="Include Subfolders", variable=include_subfolders)</w:t>
+      </w:r>
+    </w:p>
+    <w:p>
+      <w:r>
+        <w:t>cb_subfolders.pack(pady=5)</w:t>
+      </w:r>
+    </w:p>
+    <w:p/>
+    <w:p>
+      <w:r>
+        <w:t># Function to enable/disable subfolders checkbox</w:t>
+      </w:r>
+    </w:p>
+    <w:p>
+      <w:r>
+        <w:t>def update_subfolder_state():</w:t>
       </w:r>
     </w:p>
     <w:p>
@@ -2377,7 +2799,7 @@
     </w:p>
     <w:p>
       <w:r>
-        <w:t>        messagebox.showinfo("Success", f"Text-only changes applied to:\n{docx_files[0]}")</w:t>
+        <w:t>        cb_subfolders.config(state="disabled")</w:t>
       </w:r>
     </w:p>
     <w:p>
@@ -2387,246 +2809,337 @@
     </w:p>
     <w:p>
       <w:r>
-        <w:t>        messagebox.showinfo(</w:t>
-      </w:r>
-    </w:p>
-    <w:p>
-      <w:r>
-        <w:t>            "Success",</w:t>
-      </w:r>
-    </w:p>
-    <w:p>
-      <w:r>
-        <w:t>            f"Text-only changes applied to {len(docx_files)} file(s) in folder:\n{path}"</w:t>
-      </w:r>
-    </w:p>
-    <w:p>
-      <w:r>
-        <w:t>        )</w:t>
+        <w:t>        cb_subfolders.config(state="normal")</w:t>
       </w:r>
     </w:p>
     <w:p/>
     <w:p>
       <w:r>
-        <w:t># ================= GUI WIDGETS =================</w:t>
+        <w:t>update_subfolder_state()  # initialize checkbox state</w:t>
       </w:r>
     </w:p>
     <w:p/>
     <w:p>
       <w:r>
-        <w:t># ================= File/Folder Selection =================</w:t>
-      </w:r>
-    </w:p>
-    <w:p>
-      <w:r>
-        <w:t>tk.Label(root, text="Select Target:").pack(pady=5)</w:t>
+        <w:t># ================= Font Selection =================</w:t>
+      </w:r>
+    </w:p>
+    <w:p>
+      <w:r>
+        <w:t>tk.Label(root, text="Font Name:").pack()</w:t>
+      </w:r>
+    </w:p>
+    <w:p>
+      <w:r>
+        <w:t>common_fonts = [</w:t>
+      </w:r>
+    </w:p>
+    <w:p>
+      <w:r>
+        <w:t>    "Roboto Mono", "Arial", "Calibri", "Times New Roman", "Verdana", "Tahoma",</w:t>
+      </w:r>
+    </w:p>
+    <w:p>
+      <w:r>
+        <w:t>    "Courier New", "Georgia", "Trebuchet MS", "Impact", "Comic Sans MS"</w:t>
+      </w:r>
+    </w:p>
+    <w:p>
+      <w:r>
+        <w:t>]</w:t>
+      </w:r>
+    </w:p>
+    <w:p>
+      <w:r>
+        <w:t>font_combobox = ttk.Combobox(root, textvariable=font_name, values=common_fonts)</w:t>
+      </w:r>
+    </w:p>
+    <w:p>
+      <w:r>
+        <w:t>font_combobox.pack(pady=5)</w:t>
+      </w:r>
+    </w:p>
+    <w:p>
+      <w:r>
+        <w:t>font_combobox['state'] = 'normal'</w:t>
       </w:r>
     </w:p>
     <w:p/>
     <w:p>
       <w:r>
-        <w:t># Radio buttons to select File or Folder</w:t>
-      </w:r>
-    </w:p>
+        <w:t>tk.Label(root, text="Font Size:").pack()</w:t>
+      </w:r>
+    </w:p>
+    <w:p>
+      <w:r>
+        <w:t>common_sizes = [8, 9, 10, 11, 12, 14, 16, 18, 20, 22, 24, 26, 28, 36, 48, 72]</w:t>
+      </w:r>
+    </w:p>
+    <w:p>
+      <w:r>
+        <w:t>size_combobox = ttk.Combobox(root, textvariable=font_size, values=common_sizes)</w:t>
+      </w:r>
+    </w:p>
+    <w:p>
+      <w:r>
+        <w:t>size_combobox.pack(pady=5)</w:t>
+      </w:r>
+    </w:p>
+    <w:p>
+      <w:r>
+        <w:t>size_combobox['state'] = 'normal'</w:t>
+      </w:r>
+    </w:p>
+    <w:p/>
     <w:p>
       <w:r>
         <w:lastRenderedPageBreak/>
-        <w:t>file_or_folder = tk.StringVar(value="file")  # default to file</w:t>
+        <w:t># ================= Formatting =================</w:t>
+      </w:r>
+    </w:p>
+    <w:p>
+      <w:r>
+        <w:t>tk.Checkbutton(root, text="Bold", variable=bold).pack()</w:t>
+      </w:r>
+    </w:p>
+    <w:p>
+      <w:r>
+        <w:t>tk.Checkbutton(root, text="Italic", variable=italic).pack()</w:t>
+      </w:r>
+    </w:p>
+    <w:p>
+      <w:r>
+        <w:t>tk.Checkbutton(root, text="Underline", variable=underline).pack()</w:t>
       </w:r>
     </w:p>
     <w:p/>
     <w:p>
       <w:r>
-        <w:t>tk.Radiobutton(root, text="File", variable=file_or_folder, value="file", command=lambda: update_subfolder_state()).pack()</w:t>
-      </w:r>
-    </w:p>
-    <w:p>
-      <w:r>
-        <w:t>tk.Radiobutton(root, text="Folder", variable=file_or_folder, value="folder", command=lambda: update_subfolder_state()).pack()</w:t>
+        <w:t># ================= Apply Options =================</w:t>
+      </w:r>
+    </w:p>
+    <w:p>
+      <w:r>
+        <w:t>tk.Label(root, text="Apply Options:").pack(pady=5)</w:t>
+      </w:r>
+    </w:p>
+    <w:p>
+      <w:r>
+        <w:t>option_menu = ttk.Combobox(</w:t>
+      </w:r>
+    </w:p>
+    <w:p>
+      <w:r>
+        <w:t>    root,</w:t>
+      </w:r>
+    </w:p>
+    <w:p>
+      <w:r>
+        <w:t>    textvariable=option_var,</w:t>
+      </w:r>
+    </w:p>
+    <w:p>
+      <w:r>
+        <w:t>    values=["All", "Headings Only", "Tables Only", "Images Only", "Text Only"]</w:t>
+      </w:r>
+    </w:p>
+    <w:p>
+      <w:r>
+        <w:t>)</w:t>
+      </w:r>
+    </w:p>
+    <w:p>
+      <w:r>
+        <w:t>option_menu.pack(pady=5)</w:t>
+      </w:r>
+    </w:p>
+    <w:p>
+      <w:r>
+        <w:t>option_menu.bind("&lt;&lt;ComboboxSelected&gt;&gt;", update_checkboxes)</w:t>
       </w:r>
     </w:p>
     <w:p/>
     <w:p>
       <w:r>
-        <w:t># Entry and Browse button</w:t>
-      </w:r>
-    </w:p>
-    <w:p>
-      <w:r>
-        <w:t>tk.Entry(root, textvariable=file_path, width=45).pack(pady=5)</w:t>
-      </w:r>
-    </w:p>
-    <w:p>
-      <w:r>
-        <w:t>tk.Button(root, text="Browse", command=lambda: browse_target()).pack(pady=5)</w:t>
+        <w:t># Checkboxes</w:t>
+      </w:r>
+    </w:p>
+    <w:p>
+      <w:r>
+        <w:t>cb_headings = tk.Checkbutton(root, text="Include Headings", variable=include_headings)</w:t>
+      </w:r>
+    </w:p>
+    <w:p>
+      <w:r>
+        <w:t>cb_headings.pack(pady=2)</w:t>
       </w:r>
     </w:p>
     <w:p/>
     <w:p>
       <w:r>
-        <w:t># Subfolders checkbox</w:t>
-      </w:r>
-    </w:p>
-    <w:p>
-      <w:r>
-        <w:t>include_subfolders = tk.BooleanVar(value=False)</w:t>
-      </w:r>
-    </w:p>
-    <w:p>
-      <w:r>
-        <w:t>cb_subfolders = tk.Checkbutton(root, text="Include Subfolders", variable=include_subfolders)</w:t>
-      </w:r>
-    </w:p>
-    <w:p>
-      <w:r>
-        <w:t>cb_subfolders.pack(pady=5)</w:t>
+        <w:t>cb_images = tk.Checkbutton(root, text="Include Images", variable=include_images)</w:t>
+      </w:r>
+    </w:p>
+    <w:p>
+      <w:r>
+        <w:t>cb_images.pack(pady=2)</w:t>
       </w:r>
     </w:p>
     <w:p/>
     <w:p>
       <w:r>
-        <w:t># Function to enable/disable subfolders checkbox</w:t>
-      </w:r>
-    </w:p>
-    <w:p>
-      <w:r>
-        <w:t>def update_subfolder_state():</w:t>
-      </w:r>
-    </w:p>
-    <w:p>
-      <w:r>
-        <w:t>    if file_or_folder.get() == "file":</w:t>
-      </w:r>
-    </w:p>
-    <w:p>
-      <w:r>
-        <w:t>        cb_subfolders.config(state="disabled")</w:t>
-      </w:r>
-    </w:p>
-    <w:p>
-      <w:r>
-        <w:t>    else:</w:t>
-      </w:r>
-    </w:p>
-    <w:p>
-      <w:r>
-        <w:t>        cb_subfolders.config(state="normal")</w:t>
+        <w:t>cb_tables = tk.Checkbutton(root, text="Include Tables", variable=include_tables)</w:t>
+      </w:r>
+    </w:p>
+    <w:p>
+      <w:r>
+        <w:t>cb_tables.pack(pady=2)</w:t>
       </w:r>
     </w:p>
     <w:p/>
     <w:p>
       <w:r>
-        <w:t>update_subfolder_state()  # initialize checkbox state</w:t>
+        <w:t># ================= Color Selection =================</w:t>
+      </w:r>
+    </w:p>
+    <w:p>
+      <w:r>
+        <w:lastRenderedPageBreak/>
+        <w:t>tk.Button(root, text="Choose Text Color", command=choose_color).pack(pady=5)</w:t>
       </w:r>
     </w:p>
     <w:p/>
     <w:p>
       <w:r>
-        <w:t># ================= Font Selection =================</w:t>
-      </w:r>
-    </w:p>
-    <w:p>
-      <w:r>
-        <w:t>tk.Label(root, text="Font Name:").pack()</w:t>
-      </w:r>
-    </w:p>
+        <w:t># Preview frame</w:t>
+      </w:r>
+    </w:p>
+    <w:p>
+      <w:r>
+        <w:t>preview_frame = tk.Frame(root)</w:t>
+      </w:r>
+    </w:p>
+    <w:p>
+      <w:r>
+        <w:t>preview_frame.pack(pady=5)</w:t>
+      </w:r>
+    </w:p>
+    <w:p/>
+    <w:p>
+      <w:r>
+        <w:t>tk.Label(preview_frame, text="Text Color:").grid(row=0, column=0, padx=5)</w:t>
+      </w:r>
+    </w:p>
+    <w:p>
+      <w:r>
+        <w:t>text_color_preview = tk.Label(preview_frame, width=4, height=1, bg="black", relief="solid")</w:t>
+      </w:r>
+    </w:p>
+    <w:p>
+      <w:r>
+        <w:t>text_color_preview.grid(row=0, column=1, padx=5)</w:t>
+      </w:r>
+    </w:p>
+    <w:p/>
+    <w:p>
+      <w:r>
+        <w:t>tk.Label(preview_frame, text="Highlight:").grid(row=0, column=2, padx=5)</w:t>
+      </w:r>
+    </w:p>
+    <w:p>
+      <w:r>
+        <w:t>highlight_combo = ttk.Combobox(</w:t>
+      </w:r>
+    </w:p>
+    <w:p>
+      <w:r>
+        <w:t>    preview_frame,</w:t>
+      </w:r>
+    </w:p>
+    <w:p>
+      <w:r>
+        <w:t>    textvariable=highlight_var,</w:t>
+      </w:r>
+    </w:p>
+    <w:p>
+      <w:r>
+        <w:t>    values=list(WORD_HIGHLIGHT_COLORS.keys()),  # includes "None"</w:t>
+      </w:r>
+    </w:p>
+    <w:p>
+      <w:r>
+        <w:t>    state="readonly",</w:t>
+      </w:r>
+    </w:p>
+    <w:p>
+      <w:r>
+        <w:t>    width=12</w:t>
+      </w:r>
+    </w:p>
+    <w:p>
+      <w:r>
+        <w:t>)</w:t>
+      </w:r>
+    </w:p>
+    <w:p>
+      <w:r>
+        <w:t>highlight_combo.grid(row=0, column=3, padx=5)</w:t>
+      </w:r>
+    </w:p>
+    <w:p>
+      <w:r>
+        <w:t>highlight_combo.bind("&lt;&lt;ComboboxSelected&gt;&gt;", on_highlight_select)</w:t>
+      </w:r>
+    </w:p>
+    <w:p>
+      <w:r>
+        <w:t>highlight_combo.current(1)  # default "Yellow"</w:t>
+      </w:r>
+    </w:p>
+    <w:p/>
+    <w:p>
+      <w:r>
+        <w:t>highlight_color_preview = tk.Label(preview_frame, width=4, height=1, bg="yellow", relief="solid")</w:t>
+      </w:r>
+    </w:p>
+    <w:p>
+      <w:r>
+        <w:t>highlight_color_preview.grid(row=0, column=4, padx=5)</w:t>
+      </w:r>
+    </w:p>
+    <w:p/>
     <w:p>
       <w:r>
         <w:lastRenderedPageBreak/>
-        <w:t>common_fonts = [</w:t>
-      </w:r>
-    </w:p>
-    <w:p>
-      <w:r>
-        <w:t>    "Roboto Mono", "Arial", "Calibri", "Times New Roman", "Verdana", "Tahoma",</w:t>
-      </w:r>
-    </w:p>
-    <w:p>
-      <w:r>
-        <w:t>    "Courier New", "Georgia", "Trebuchet MS", "Impact", "Comic Sans MS"</w:t>
-      </w:r>
-    </w:p>
-    <w:p>
-      <w:r>
-        <w:t>]</w:t>
-      </w:r>
-    </w:p>
-    <w:p>
-      <w:r>
-        <w:t>font_combobox = ttk.Combobox(root, textvariable=font_name, values=common_fonts)</w:t>
-      </w:r>
-    </w:p>
-    <w:p>
-      <w:r>
-        <w:t>font_combobox.pack(pady=5)</w:t>
-      </w:r>
-    </w:p>
-    <w:p>
-      <w:r>
-        <w:t>font_combobox['state'] = 'normal'</w:t>
+        <w:t># ================= Text Filter Section =================</w:t>
+      </w:r>
+    </w:p>
+    <w:p>
+      <w:r>
+        <w:t>tk.Label(root, text="Text Filter:").pack(pady=5)</w:t>
       </w:r>
     </w:p>
     <w:p/>
     <w:p>
       <w:r>
-        <w:t>tk.Label(root, text="Font Size:").pack()</w:t>
-      </w:r>
-    </w:p>
-    <w:p>
-      <w:r>
-        <w:t>common_sizes = [8, 9, 10, 11, 12, 14, 16, 18, 20, 22, 24, 26, 28, 36, 48, 72]</w:t>
-      </w:r>
-    </w:p>
-    <w:p>
-      <w:r>
-        <w:t>size_combobox = ttk.Combobox(root, textvariable=font_size, values=common_sizes)</w:t>
-      </w:r>
-    </w:p>
-    <w:p>
-      <w:r>
-        <w:t>size_combobox.pack(pady=5)</w:t>
-      </w:r>
-    </w:p>
-    <w:p>
-      <w:r>
-        <w:t>size_combobox['state'] = 'normal'</w:t>
+        <w:t>text_filter_entry = tk.Entry(root, textvariable=text_filter, width=40)</w:t>
+      </w:r>
+    </w:p>
+    <w:p>
+      <w:r>
+        <w:t>text_filter_entry.pack(pady=5)</w:t>
       </w:r>
     </w:p>
     <w:p/>
     <w:p>
       <w:r>
-        <w:t># ================= Formatting =================</w:t>
-      </w:r>
-    </w:p>
-    <w:p>
-      <w:r>
-        <w:t>tk.Checkbutton(root, text="Bold", variable=bold).pack()</w:t>
-      </w:r>
-    </w:p>
-    <w:p>
-      <w:r>
-        <w:t>tk.Checkbutton(root, text="Italic", variable=italic).pack()</w:t>
-      </w:r>
-    </w:p>
-    <w:p>
-      <w:r>
-        <w:t>tk.Checkbutton(root, text="Underline", variable=underline).pack()</w:t>
+        <w:t>tk.Checkbutton(root, text="Enable Regex", variable=enable_regex).pack(pady=5)</w:t>
       </w:r>
     </w:p>
     <w:p/>
     <w:p>
       <w:r>
-        <w:t># ================= Apply Options =================</w:t>
-      </w:r>
-    </w:p>
-    <w:p>
-      <w:r>
-        <w:t>tk.Label(root, text="Apply Options:").pack(pady=5)</w:t>
-      </w:r>
-    </w:p>
-    <w:p>
-      <w:r>
-        <w:t>option_menu = ttk.Combobox(</w:t>
+        <w:t>text_filter_option_menu = ttk.Combobox(</w:t>
       </w:r>
     </w:p>
     <w:p>
@@ -2636,12 +3149,17 @@
     </w:p>
     <w:p>
       <w:r>
-        <w:t>    textvariable=option_var,</w:t>
-      </w:r>
-    </w:p>
-    <w:p>
-      <w:r>
-        <w:t>    values=["All", "Headings Only", "Tables Only", "Images Only", "Text Only"]</w:t>
+        <w:t>    textvariable=text_filter_option,</w:t>
+      </w:r>
+    </w:p>
+    <w:p>
+      <w:r>
+        <w:t>    values=["Included", "Excluded"],</w:t>
+      </w:r>
+    </w:p>
+    <w:p>
+      <w:r>
+        <w:t>    state="readonly"</w:t>
       </w:r>
     </w:p>
     <w:p>
@@ -2651,269 +3169,50 @@
     </w:p>
     <w:p>
       <w:r>
+        <w:t>text_filter_option_menu.pack(pady=5)</w:t>
+      </w:r>
+    </w:p>
+    <w:p>
+      <w:r>
+        <w:t>text_filter_option_menu.current(0)  # default "Included"</w:t>
+      </w:r>
+    </w:p>
+    <w:p/>
+    <w:p>
+      <w:r>
+        <w:t># ================= Apply Button =================</w:t>
+      </w:r>
+    </w:p>
+    <w:p>
+      <w:r>
+        <w:t>tk.Button(root, text="Apply Styles", command=apply_styles).pack(pady=10)</w:t>
+      </w:r>
+    </w:p>
+    <w:p/>
+    <w:p>
+      <w:r>
+        <w:t>tk.Button(root, text="Apply Text Only", command=apply_text_only).pack(pady=5)</w:t>
+      </w:r>
+    </w:p>
+    <w:p/>
+    <w:p>
+      <w:r>
+        <w:t># Initialize states</w:t>
+      </w:r>
+    </w:p>
+    <w:p>
+      <w:r>
+        <w:t>update_checkboxes()</w:t>
+      </w:r>
+    </w:p>
+    <w:p>
+      <w:r>
+        <w:t>on_highlight_select()</w:t>
+      </w:r>
+    </w:p>
+    <w:p>
+      <w:r>
         <w:lastRenderedPageBreak/>
-        <w:t>option_menu.pack(pady=5)</w:t>
-      </w:r>
-    </w:p>
-    <w:p>
-      <w:r>
-        <w:t>option_menu.bind("&lt;&lt;ComboboxSelected&gt;&gt;", update_checkboxes)</w:t>
-      </w:r>
-    </w:p>
-    <w:p/>
-    <w:p>
-      <w:r>
-        <w:t># Checkboxes</w:t>
-      </w:r>
-    </w:p>
-    <w:p>
-      <w:r>
-        <w:t>cb_headings = tk.Checkbutton(root, text="Include Headings", variable=include_headings)</w:t>
-      </w:r>
-    </w:p>
-    <w:p>
-      <w:r>
-        <w:t>cb_headings.pack(pady=2)</w:t>
-      </w:r>
-    </w:p>
-    <w:p/>
-    <w:p>
-      <w:r>
-        <w:t>cb_images = tk.Checkbutton(root, text="Include Images", variable=include_images)</w:t>
-      </w:r>
-    </w:p>
-    <w:p>
-      <w:r>
-        <w:t>cb_images.pack(pady=2)</w:t>
-      </w:r>
-    </w:p>
-    <w:p/>
-    <w:p>
-      <w:r>
-        <w:t>cb_tables = tk.Checkbutton(root, text="Include Tables", variable=include_tables)</w:t>
-      </w:r>
-    </w:p>
-    <w:p>
-      <w:r>
-        <w:t>cb_tables.pack(pady=2)</w:t>
-      </w:r>
-    </w:p>
-    <w:p/>
-    <w:p>
-      <w:r>
-        <w:t># ================= Color Selection =================</w:t>
-      </w:r>
-    </w:p>
-    <w:p>
-      <w:r>
-        <w:t>tk.Button(root, text="Choose Text Color", command=choose_color).pack(pady=5)</w:t>
-      </w:r>
-    </w:p>
-    <w:p/>
-    <w:p>
-      <w:r>
-        <w:t># Preview frame</w:t>
-      </w:r>
-    </w:p>
-    <w:p>
-      <w:r>
-        <w:t>preview_frame = tk.Frame(root)</w:t>
-      </w:r>
-    </w:p>
-    <w:p>
-      <w:r>
-        <w:t>preview_frame.pack(pady=5)</w:t>
-      </w:r>
-    </w:p>
-    <w:p/>
-    <w:p>
-      <w:r>
-        <w:t>tk.Label(preview_frame, text="Text Color:").grid(row=0, column=0, padx=5)</w:t>
-      </w:r>
-    </w:p>
-    <w:p>
-      <w:r>
-        <w:t>text_color_preview = tk.Label(preview_frame, width=4, height=1, bg="black", relief="solid")</w:t>
-      </w:r>
-    </w:p>
-    <w:p>
-      <w:r>
-        <w:t>text_color_preview.grid(row=0, column=1, padx=5)</w:t>
-      </w:r>
-    </w:p>
-    <w:p/>
-    <w:p>
-      <w:r>
-        <w:t>tk.Label(preview_frame, text="Highlight:").grid(row=0, column=2, padx=5)</w:t>
-      </w:r>
-    </w:p>
-    <w:p>
-      <w:r>
-        <w:t>highlight_combo = ttk.Combobox(</w:t>
-      </w:r>
-    </w:p>
-    <w:p>
-      <w:r>
-        <w:lastRenderedPageBreak/>
-        <w:t>    preview_frame,</w:t>
-      </w:r>
-    </w:p>
-    <w:p>
-      <w:r>
-        <w:t>    textvariable=highlight_var,</w:t>
-      </w:r>
-    </w:p>
-    <w:p>
-      <w:r>
-        <w:t>    values=list(WORD_HIGHLIGHT_COLORS.keys()),  # includes "None"</w:t>
-      </w:r>
-    </w:p>
-    <w:p>
-      <w:r>
-        <w:t>    state="readonly",</w:t>
-      </w:r>
-    </w:p>
-    <w:p>
-      <w:r>
-        <w:t>    width=12</w:t>
-      </w:r>
-    </w:p>
-    <w:p>
-      <w:r>
-        <w:t>)</w:t>
-      </w:r>
-    </w:p>
-    <w:p>
-      <w:r>
-        <w:t>highlight_combo.grid(row=0, column=3, padx=5)</w:t>
-      </w:r>
-    </w:p>
-    <w:p>
-      <w:r>
-        <w:t>highlight_combo.bind("&lt;&lt;ComboboxSelected&gt;&gt;", on_highlight_select)</w:t>
-      </w:r>
-    </w:p>
-    <w:p>
-      <w:r>
-        <w:t>highlight_combo.current(1)  # default "Yellow"</w:t>
-      </w:r>
-    </w:p>
-    <w:p/>
-    <w:p>
-      <w:r>
-        <w:t>highlight_color_preview = tk.Label(preview_frame, width=4, height=1, bg="yellow", relief="solid")</w:t>
-      </w:r>
-    </w:p>
-    <w:p>
-      <w:r>
-        <w:t>highlight_color_preview.grid(row=0, column=4, padx=5)</w:t>
-      </w:r>
-    </w:p>
-    <w:p/>
-    <w:p>
-      <w:r>
-        <w:t># ================= Text Filter Section =================</w:t>
-      </w:r>
-    </w:p>
-    <w:p>
-      <w:r>
-        <w:t>tk.Label(root, text="Text Filter:").pack(pady=5)</w:t>
-      </w:r>
-    </w:p>
-    <w:p/>
-    <w:p>
-      <w:r>
-        <w:t>text_filter_entry = tk.Entry(root, textvariable=text_filter, width=40)</w:t>
-      </w:r>
-    </w:p>
-    <w:p>
-      <w:r>
-        <w:t>text_filter_entry.pack(pady=5)</w:t>
-      </w:r>
-    </w:p>
-    <w:p/>
-    <w:p>
-      <w:r>
-        <w:t>tk.Checkbutton(root, text="Enable Regex", variable=enable_regex).pack(pady=5)</w:t>
-      </w:r>
-    </w:p>
-    <w:p/>
-    <w:p>
-      <w:r>
-        <w:t>text_filter_option_menu = ttk.Combobox(</w:t>
-      </w:r>
-    </w:p>
-    <w:p>
-      <w:r>
-        <w:t>    root,</w:t>
-      </w:r>
-    </w:p>
-    <w:p>
-      <w:r>
-        <w:t>    textvariable=text_filter_option,</w:t>
-      </w:r>
-    </w:p>
-    <w:p>
-      <w:r>
-        <w:t>    values=["Included", "Excluded"],</w:t>
-      </w:r>
-    </w:p>
-    <w:p>
-      <w:r>
-        <w:lastRenderedPageBreak/>
-        <w:t>    state="readonly"</w:t>
-      </w:r>
-    </w:p>
-    <w:p>
-      <w:r>
-        <w:t>)</w:t>
-      </w:r>
-    </w:p>
-    <w:p>
-      <w:r>
-        <w:t>text_filter_option_menu.pack(pady=5)</w:t>
-      </w:r>
-    </w:p>
-    <w:p>
-      <w:r>
-        <w:t>text_filter_option_menu.current(0)  # default "Included"</w:t>
-      </w:r>
-    </w:p>
-    <w:p/>
-    <w:p>
-      <w:r>
-        <w:t># ================= Apply Button =================</w:t>
-      </w:r>
-    </w:p>
-    <w:p>
-      <w:r>
-        <w:t>tk.Button(root, text="Apply Styles", command=apply_styles).pack(pady=10)</w:t>
-      </w:r>
-    </w:p>
-    <w:p/>
-    <w:p>
-      <w:r>
-        <w:t>tk.Button(root, text="Apply Text Only", command=apply_text_only).pack(pady=5)</w:t>
-      </w:r>
-    </w:p>
-    <w:p/>
-    <w:p>
-      <w:r>
-        <w:t># Initialize states</w:t>
-      </w:r>
-    </w:p>
-    <w:p>
-      <w:r>
-        <w:t>update_checkboxes()</w:t>
-      </w:r>
-    </w:p>
-    <w:p>
-      <w:r>
-        <w:t>on_highlight_select()</w:t>
-      </w:r>
-    </w:p>
-    <w:p>
-      <w:r>
         <w:br/>
       </w:r>
     </w:p>

</xml_diff>